<commit_message>
a fost implementata partea de PJ urmeaza finalizarea lucrarii de PJ
</commit_message>
<xml_diff>
--- a/src/main/resources/PvBD.docx
+++ b/src/main/resources/PvBD.docx
@@ -128,7 +128,6 @@
               </w:rPr>
               <w:t xml:space="preserve"> </w:t>
             </w:r>
-            <w:proofErr w:type="gramStart"/>
             <w:r>
               <w:rPr>
                 <w:b/>
@@ -136,7 +135,6 @@
               </w:rPr>
               <w:t>A</w:t>
             </w:r>
-            <w:proofErr w:type="gramEnd"/>
           </w:p>
           <w:p>
             <w:pPr>
@@ -416,7 +414,6 @@
                 <w:sz w:val="24"/>
               </w:rPr>
             </w:pPr>
-            <w:proofErr w:type="spellStart"/>
             <w:r>
               <w:rPr>
                 <w:b/>
@@ -424,7 +421,6 @@
               </w:rPr>
               <w:t>Iași</w:t>
             </w:r>
-            <w:proofErr w:type="spellEnd"/>
           </w:p>
         </w:tc>
       </w:tr>
@@ -462,7 +458,6 @@
                 <w:sz w:val="24"/>
               </w:rPr>
             </w:pPr>
-            <w:proofErr w:type="spellStart"/>
             <w:r>
               <w:rPr>
                 <w:b/>
@@ -470,7 +465,6 @@
               </w:rPr>
               <w:t>Numărul</w:t>
             </w:r>
-            <w:proofErr w:type="spellEnd"/>
           </w:p>
         </w:tc>
       </w:tr>
@@ -508,7 +502,6 @@
               </w:rPr>
             </w:pPr>
             <w:bookmarkStart w:id="0" w:name="_Hlk77885195"/>
-            <w:proofErr w:type="spellStart"/>
             <w:r>
               <w:rPr>
                 <w:b/>
@@ -517,7 +510,6 @@
               <w:t>numarlucrare</w:t>
             </w:r>
             <w:bookmarkEnd w:id="0"/>
-            <w:proofErr w:type="spellEnd"/>
             <w:r>
               <w:rPr>
                 <w:b/>
@@ -548,7 +540,6 @@
               </w:rPr>
               <w:t xml:space="preserve"> </w:t>
             </w:r>
-            <w:proofErr w:type="spellStart"/>
             <w:r>
               <w:rPr>
                 <w:b/>
@@ -556,7 +547,6 @@
               </w:rPr>
               <w:t>datacurenta</w:t>
             </w:r>
-            <w:proofErr w:type="spellEnd"/>
           </w:p>
           <w:p>
             <w:pPr>
@@ -705,7 +695,6 @@
           <w:szCs w:val="28"/>
         </w:rPr>
       </w:pPr>
-      <w:proofErr w:type="spellStart"/>
       <w:r>
         <w:rPr>
           <w:b/>
@@ -714,7 +703,6 @@
         </w:rPr>
         <w:t>Anul</w:t>
       </w:r>
-      <w:proofErr w:type="spellEnd"/>
       <w:r>
         <w:rPr>
           <w:b/>
@@ -724,7 +712,6 @@
         </w:rPr>
         <w:t xml:space="preserve"> </w:t>
       </w:r>
-      <w:proofErr w:type="spellStart"/>
       <w:r>
         <w:rPr>
           <w:b/>
@@ -733,7 +720,6 @@
         </w:rPr>
         <w:t>ancurent</w:t>
       </w:r>
-      <w:proofErr w:type="spellEnd"/>
       <w:r>
         <w:rPr>
           <w:b/>
@@ -751,7 +737,6 @@
         </w:rPr>
         <w:t xml:space="preserve"> </w:t>
       </w:r>
-      <w:proofErr w:type="spellStart"/>
       <w:r>
         <w:rPr>
           <w:b/>
@@ -760,7 +745,6 @@
         </w:rPr>
         <w:t>luna</w:t>
       </w:r>
-      <w:proofErr w:type="spellEnd"/>
       <w:r>
         <w:rPr>
           <w:b/>
@@ -770,7 +754,6 @@
         </w:rPr>
         <w:t xml:space="preserve"> </w:t>
       </w:r>
-      <w:proofErr w:type="spellStart"/>
       <w:r>
         <w:rPr>
           <w:b/>
@@ -779,7 +762,6 @@
         </w:rPr>
         <w:t>lunacurenta</w:t>
       </w:r>
-      <w:proofErr w:type="spellEnd"/>
       <w:r>
         <w:rPr>
           <w:b/>
@@ -797,41 +779,46 @@
         </w:rPr>
         <w:t xml:space="preserve"> </w:t>
       </w:r>
-      <w:proofErr w:type="spellStart"/>
-      <w:r>
-        <w:rPr>
-          <w:b/>
-          <w:sz w:val="28"/>
-          <w:szCs w:val="28"/>
-        </w:rPr>
-        <w:t>ziua</w:t>
-      </w:r>
-      <w:proofErr w:type="spellEnd"/>
-      <w:r>
-        <w:rPr>
-          <w:b/>
+      <w:r>
+        <w:rPr>
+          <w:b/>
+          <w:sz w:val="28"/>
+          <w:szCs w:val="28"/>
+        </w:rPr>
+        <w:t xml:space="preserve">ziua </w:t>
+      </w:r>
+      <w:r>
+        <w:rPr>
+          <w:b/>
+          <w:sz w:val="28"/>
+          <w:szCs w:val="28"/>
+        </w:rPr>
+        <w:t>ziuacurenta</w:t>
+      </w:r>
+      <w:r>
+        <w:rPr>
+          <w:b/>
+          <w:sz w:val="28"/>
+          <w:szCs w:val="28"/>
+        </w:rPr>
+        <w:t>,</w:t>
+      </w:r>
+      <w:r>
+        <w:rPr>
+          <w:b/>
+          <w:spacing w:val="-1"/>
           <w:sz w:val="28"/>
           <w:szCs w:val="28"/>
         </w:rPr>
         <w:t xml:space="preserve"> </w:t>
       </w:r>
-      <w:proofErr w:type="spellStart"/>
-      <w:r>
-        <w:rPr>
-          <w:b/>
-          <w:sz w:val="28"/>
-          <w:szCs w:val="28"/>
-        </w:rPr>
-        <w:t>ziuacurenta</w:t>
-      </w:r>
-      <w:proofErr w:type="spellEnd"/>
-      <w:r>
-        <w:rPr>
-          <w:b/>
-          <w:sz w:val="28"/>
-          <w:szCs w:val="28"/>
-        </w:rPr>
-        <w:t>,</w:t>
+      <w:r>
+        <w:rPr>
+          <w:b/>
+          <w:sz w:val="28"/>
+          <w:szCs w:val="28"/>
+        </w:rPr>
+        <w:t>în Mun.</w:t>
       </w:r>
       <w:r>
         <w:rPr>
@@ -842,23 +829,13 @@
         </w:rPr>
         <w:t xml:space="preserve"> </w:t>
       </w:r>
-      <w:proofErr w:type="spellStart"/>
-      <w:r>
-        <w:rPr>
-          <w:b/>
-          <w:sz w:val="28"/>
-          <w:szCs w:val="28"/>
-        </w:rPr>
-        <w:t>în</w:t>
-      </w:r>
-      <w:proofErr w:type="spellEnd"/>
-      <w:r>
-        <w:rPr>
-          <w:b/>
-          <w:sz w:val="28"/>
-          <w:szCs w:val="28"/>
-        </w:rPr>
-        <w:t xml:space="preserve"> Mun.</w:t>
+      <w:r>
+        <w:rPr>
+          <w:b/>
+          <w:sz w:val="28"/>
+          <w:szCs w:val="28"/>
+        </w:rPr>
+        <w:t>Iași,</w:t>
       </w:r>
       <w:r>
         <w:rPr>
@@ -869,61 +846,14 @@
         </w:rPr>
         <w:t xml:space="preserve"> </w:t>
       </w:r>
-      <w:proofErr w:type="spellStart"/>
-      <w:r>
-        <w:rPr>
-          <w:b/>
-          <w:sz w:val="28"/>
-          <w:szCs w:val="28"/>
-        </w:rPr>
-        <w:t>Iași</w:t>
-      </w:r>
-      <w:proofErr w:type="spellEnd"/>
-      <w:r>
-        <w:rPr>
-          <w:b/>
-          <w:sz w:val="28"/>
-          <w:szCs w:val="28"/>
-        </w:rPr>
-        <w:t>,</w:t>
-      </w:r>
-      <w:r>
-        <w:rPr>
-          <w:b/>
-          <w:spacing w:val="-1"/>
-          <w:sz w:val="28"/>
-          <w:szCs w:val="28"/>
-        </w:rPr>
-        <w:t xml:space="preserve"> </w:t>
-      </w:r>
-      <w:proofErr w:type="spellStart"/>
-      <w:r>
-        <w:rPr>
-          <w:b/>
-          <w:sz w:val="28"/>
-          <w:szCs w:val="28"/>
-        </w:rPr>
-        <w:t>jud</w:t>
-      </w:r>
-      <w:proofErr w:type="spellEnd"/>
-      <w:r>
-        <w:rPr>
-          <w:b/>
-          <w:sz w:val="28"/>
-          <w:szCs w:val="28"/>
-        </w:rPr>
-        <w:t xml:space="preserve">. </w:t>
-      </w:r>
-      <w:proofErr w:type="spellStart"/>
-      <w:r>
-        <w:rPr>
-          <w:b/>
-          <w:sz w:val="28"/>
-          <w:szCs w:val="28"/>
-        </w:rPr>
-        <w:t>Iași</w:t>
-      </w:r>
-      <w:proofErr w:type="spellEnd"/>
+      <w:r>
+        <w:rPr>
+          <w:b/>
+          <w:sz w:val="28"/>
+          <w:szCs w:val="28"/>
+        </w:rPr>
+        <w:t>jud. Iași</w:t>
+      </w:r>
     </w:p>
     <w:p>
       <w:pPr>
@@ -963,203 +893,53 @@
           <w:sz w:val="28"/>
           <w:szCs w:val="28"/>
         </w:rPr>
-        <w:t xml:space="preserve">Agent </w:t>
-      </w:r>
-      <w:proofErr w:type="spellStart"/>
-      <w:r>
-        <w:rPr>
-          <w:sz w:val="28"/>
-          <w:szCs w:val="28"/>
-        </w:rPr>
-        <w:t>șef</w:t>
-      </w:r>
-      <w:proofErr w:type="spellEnd"/>
-      <w:r>
-        <w:rPr>
-          <w:sz w:val="28"/>
-          <w:szCs w:val="28"/>
-        </w:rPr>
-        <w:t xml:space="preserve"> adjunct Danalachi Neculai din </w:t>
-      </w:r>
-      <w:proofErr w:type="spellStart"/>
-      <w:r>
-        <w:rPr>
-          <w:sz w:val="28"/>
-          <w:szCs w:val="28"/>
-        </w:rPr>
-        <w:t>cadrul</w:t>
-      </w:r>
-      <w:proofErr w:type="spellEnd"/>
-      <w:r>
-        <w:rPr>
+        <w:t>Agent șef adjunct Danalachi Neculai din cadrul Inspectoratului de poliție Județean Iași, Serviciul Arme,</w:t>
+      </w:r>
+      <w:r>
+        <w:rPr>
+          <w:spacing w:val="1"/>
           <w:sz w:val="28"/>
           <w:szCs w:val="28"/>
         </w:rPr>
         <w:t xml:space="preserve"> </w:t>
       </w:r>
-      <w:proofErr w:type="spellStart"/>
-      <w:r>
-        <w:rPr>
-          <w:sz w:val="28"/>
-          <w:szCs w:val="28"/>
-        </w:rPr>
-        <w:t>Inspectoratului</w:t>
-      </w:r>
-      <w:proofErr w:type="spellEnd"/>
-      <w:r>
-        <w:rPr>
-          <w:sz w:val="28"/>
-          <w:szCs w:val="28"/>
-        </w:rPr>
-        <w:t xml:space="preserve"> de </w:t>
-      </w:r>
-      <w:proofErr w:type="spellStart"/>
-      <w:r>
-        <w:rPr>
-          <w:sz w:val="28"/>
-          <w:szCs w:val="28"/>
-        </w:rPr>
-        <w:t>poliție</w:t>
-      </w:r>
-      <w:proofErr w:type="spellEnd"/>
-      <w:r>
-        <w:rPr>
+      <w:r>
+        <w:rPr>
+          <w:sz w:val="28"/>
+          <w:szCs w:val="28"/>
+        </w:rPr>
+        <w:t>Explozivi</w:t>
+      </w:r>
+      <w:r>
+        <w:rPr>
+          <w:spacing w:val="-1"/>
           <w:sz w:val="28"/>
           <w:szCs w:val="28"/>
         </w:rPr>
         <w:t xml:space="preserve"> </w:t>
       </w:r>
-      <w:proofErr w:type="spellStart"/>
-      <w:r>
-        <w:rPr>
-          <w:sz w:val="28"/>
-          <w:szCs w:val="28"/>
-        </w:rPr>
-        <w:t>Județean</w:t>
-      </w:r>
-      <w:proofErr w:type="spellEnd"/>
-      <w:r>
-        <w:rPr>
+      <w:r>
+        <w:rPr>
+          <w:sz w:val="28"/>
+          <w:szCs w:val="28"/>
+        </w:rPr>
+        <w:t>și</w:t>
+      </w:r>
+      <w:r>
+        <w:rPr>
+          <w:spacing w:val="-1"/>
           <w:sz w:val="28"/>
           <w:szCs w:val="28"/>
         </w:rPr>
         <w:t xml:space="preserve"> </w:t>
       </w:r>
-      <w:proofErr w:type="spellStart"/>
-      <w:r>
-        <w:rPr>
-          <w:sz w:val="28"/>
-          <w:szCs w:val="28"/>
-        </w:rPr>
-        <w:t>Iași</w:t>
-      </w:r>
-      <w:proofErr w:type="spellEnd"/>
-      <w:r>
-        <w:rPr>
-          <w:sz w:val="28"/>
-          <w:szCs w:val="28"/>
-        </w:rPr>
-        <w:t xml:space="preserve">, </w:t>
-      </w:r>
-      <w:proofErr w:type="spellStart"/>
-      <w:r>
-        <w:rPr>
-          <w:sz w:val="28"/>
-          <w:szCs w:val="28"/>
-        </w:rPr>
-        <w:t>Serviciul</w:t>
-      </w:r>
-      <w:proofErr w:type="spellEnd"/>
-      <w:r>
-        <w:rPr>
-          <w:sz w:val="28"/>
-          <w:szCs w:val="28"/>
-        </w:rPr>
-        <w:t xml:space="preserve"> </w:t>
-      </w:r>
-      <w:proofErr w:type="spellStart"/>
-      <w:r>
-        <w:rPr>
-          <w:sz w:val="28"/>
-          <w:szCs w:val="28"/>
-        </w:rPr>
-        <w:t>Arme</w:t>
-      </w:r>
-      <w:proofErr w:type="spellEnd"/>
-      <w:r>
-        <w:rPr>
-          <w:sz w:val="28"/>
-          <w:szCs w:val="28"/>
-        </w:rPr>
-        <w:t>,</w:t>
-      </w:r>
-      <w:r>
-        <w:rPr>
-          <w:spacing w:val="1"/>
-          <w:sz w:val="28"/>
-          <w:szCs w:val="28"/>
-        </w:rPr>
-        <w:t xml:space="preserve"> </w:t>
-      </w:r>
-      <w:proofErr w:type="spellStart"/>
-      <w:r>
-        <w:rPr>
-          <w:sz w:val="28"/>
-          <w:szCs w:val="28"/>
-        </w:rPr>
-        <w:t>Explozivi</w:t>
-      </w:r>
-      <w:proofErr w:type="spellEnd"/>
-      <w:r>
-        <w:rPr>
-          <w:spacing w:val="-1"/>
-          <w:sz w:val="28"/>
-          <w:szCs w:val="28"/>
-        </w:rPr>
-        <w:t xml:space="preserve"> </w:t>
-      </w:r>
-      <w:proofErr w:type="spellStart"/>
-      <w:r>
-        <w:rPr>
-          <w:sz w:val="28"/>
-          <w:szCs w:val="28"/>
-        </w:rPr>
-        <w:t>și</w:t>
-      </w:r>
-      <w:proofErr w:type="spellEnd"/>
-      <w:r>
-        <w:rPr>
-          <w:spacing w:val="-1"/>
-          <w:sz w:val="28"/>
-          <w:szCs w:val="28"/>
-        </w:rPr>
-        <w:t xml:space="preserve"> </w:t>
-      </w:r>
-      <w:proofErr w:type="spellStart"/>
-      <w:r>
-        <w:rPr>
-          <w:sz w:val="28"/>
-          <w:szCs w:val="28"/>
-        </w:rPr>
-        <w:t>Substanțe</w:t>
-      </w:r>
-      <w:proofErr w:type="spellEnd"/>
-      <w:r>
-        <w:rPr>
-          <w:sz w:val="28"/>
-          <w:szCs w:val="28"/>
-        </w:rPr>
-        <w:t xml:space="preserve"> </w:t>
-      </w:r>
-      <w:proofErr w:type="spellStart"/>
-      <w:r>
-        <w:rPr>
-          <w:sz w:val="28"/>
-          <w:szCs w:val="28"/>
-        </w:rPr>
-        <w:t>Periculoase</w:t>
-      </w:r>
-      <w:proofErr w:type="spellEnd"/>
+      <w:r>
+        <w:rPr>
+          <w:sz w:val="28"/>
+          <w:szCs w:val="28"/>
+        </w:rPr>
+        <w:t>Substanțe Periculoase</w:t>
+      </w:r>
       <w:r>
         <w:rPr>
           <w:sz w:val="28"/>
@@ -1191,63 +971,28 @@
           <w:szCs w:val="28"/>
         </w:rPr>
       </w:pPr>
-      <w:proofErr w:type="spellStart"/>
-      <w:r>
-        <w:rPr>
-          <w:sz w:val="28"/>
-          <w:szCs w:val="28"/>
-        </w:rPr>
-        <w:t>Astăzi</w:t>
-      </w:r>
-      <w:proofErr w:type="spellEnd"/>
-      <w:r>
-        <w:rPr>
-          <w:sz w:val="28"/>
-          <w:szCs w:val="28"/>
-        </w:rPr>
-        <w:t xml:space="preserve"> data de </w:t>
-      </w:r>
-      <w:proofErr w:type="spellStart"/>
-      <w:r>
-        <w:rPr>
-          <w:sz w:val="28"/>
-          <w:szCs w:val="28"/>
-        </w:rPr>
-        <w:t>mai</w:t>
-      </w:r>
-      <w:proofErr w:type="spellEnd"/>
-      <w:r>
-        <w:rPr>
-          <w:sz w:val="28"/>
-          <w:szCs w:val="28"/>
-        </w:rPr>
-        <w:t xml:space="preserve"> sus, </w:t>
-      </w:r>
-      <w:proofErr w:type="spellStart"/>
-      <w:r>
-        <w:rPr>
-          <w:sz w:val="28"/>
-          <w:szCs w:val="28"/>
-        </w:rPr>
-        <w:t>fiind</w:t>
-      </w:r>
-      <w:proofErr w:type="spellEnd"/>
-      <w:r>
-        <w:rPr>
+      <w:r>
+        <w:rPr>
+          <w:sz w:val="28"/>
+          <w:szCs w:val="28"/>
+        </w:rPr>
+        <w:t>Astăzi data de mai sus, fiind în continuarea verificărilor în lucrarea cu numărul</w:t>
+      </w:r>
+      <w:r>
+        <w:rPr>
+          <w:spacing w:val="1"/>
           <w:sz w:val="28"/>
           <w:szCs w:val="28"/>
         </w:rPr>
         <w:t xml:space="preserve"> </w:t>
       </w:r>
-      <w:proofErr w:type="spellStart"/>
-      <w:r>
-        <w:rPr>
-          <w:sz w:val="28"/>
-          <w:szCs w:val="28"/>
-        </w:rPr>
-        <w:t>în</w:t>
-      </w:r>
-      <w:proofErr w:type="spellEnd"/>
+      <w:r>
+        <w:rPr>
+          <w:sz w:val="28"/>
+          <w:szCs w:val="28"/>
+        </w:rPr>
+        <w:t>numarlucrare</w:t>
+      </w:r>
       <w:r>
         <w:rPr>
           <w:sz w:val="28"/>
@@ -1255,31 +1000,42 @@
         </w:rPr>
         <w:t xml:space="preserve"> </w:t>
       </w:r>
-      <w:proofErr w:type="spellStart"/>
-      <w:r>
-        <w:rPr>
-          <w:sz w:val="28"/>
-          <w:szCs w:val="28"/>
-        </w:rPr>
-        <w:t>continuarea</w:t>
-      </w:r>
-      <w:proofErr w:type="spellEnd"/>
-      <w:r>
-        <w:rPr>
+      <w:r>
+        <w:rPr>
+          <w:sz w:val="28"/>
+          <w:szCs w:val="28"/>
+        </w:rPr>
+        <w:t xml:space="preserve">din </w:t>
+      </w:r>
+      <w:r>
+        <w:rPr>
+          <w:sz w:val="28"/>
+          <w:szCs w:val="28"/>
+        </w:rPr>
+        <w:t>datalucrare</w:t>
+      </w:r>
+      <w:r>
+        <w:rPr>
+          <w:sz w:val="28"/>
+          <w:szCs w:val="28"/>
+        </w:rPr>
+        <w:t>, privind</w:t>
+      </w:r>
+      <w:r>
+        <w:rPr>
+          <w:spacing w:val="1"/>
           <w:sz w:val="28"/>
           <w:szCs w:val="28"/>
         </w:rPr>
         <w:t xml:space="preserve"> </w:t>
       </w:r>
-      <w:proofErr w:type="spellStart"/>
-      <w:r>
-        <w:rPr>
-          <w:sz w:val="28"/>
-          <w:szCs w:val="28"/>
-        </w:rPr>
-        <w:t>verificărilor</w:t>
-      </w:r>
-      <w:proofErr w:type="spellEnd"/>
+      <w:r>
+        <w:rPr>
+          <w:sz w:val="28"/>
+          <w:szCs w:val="28"/>
+        </w:rPr>
+        <w:t>pe</w:t>
+      </w:r>
       <w:r>
         <w:rPr>
           <w:sz w:val="28"/>
@@ -1287,15 +1043,13 @@
         </w:rPr>
         <w:t xml:space="preserve"> </w:t>
       </w:r>
-      <w:proofErr w:type="spellStart"/>
-      <w:r>
-        <w:rPr>
-          <w:sz w:val="28"/>
-          <w:szCs w:val="28"/>
-        </w:rPr>
-        <w:t>în</w:t>
-      </w:r>
-      <w:proofErr w:type="spellEnd"/>
+      <w:r>
+        <w:rPr>
+          <w:sz w:val="28"/>
+          <w:szCs w:val="28"/>
+        </w:rPr>
+        <w:t>numituluinumitei</w:t>
+      </w:r>
       <w:r>
         <w:rPr>
           <w:sz w:val="28"/>
@@ -1303,31 +1057,85 @@
         </w:rPr>
         <w:t xml:space="preserve"> </w:t>
       </w:r>
-      <w:proofErr w:type="spellStart"/>
-      <w:r>
-        <w:rPr>
-          <w:sz w:val="28"/>
-          <w:szCs w:val="28"/>
-        </w:rPr>
-        <w:t>lucrarea</w:t>
-      </w:r>
-      <w:proofErr w:type="spellEnd"/>
-      <w:r>
-        <w:rPr>
-          <w:sz w:val="28"/>
-          <w:szCs w:val="28"/>
-        </w:rPr>
-        <w:t xml:space="preserve"> cu </w:t>
-      </w:r>
-      <w:proofErr w:type="spellStart"/>
-      <w:r>
-        <w:rPr>
-          <w:sz w:val="28"/>
-          <w:szCs w:val="28"/>
-        </w:rPr>
-        <w:t>numărul</w:t>
-      </w:r>
-      <w:proofErr w:type="spellEnd"/>
+      <w:r>
+        <w:rPr>
+          <w:sz w:val="28"/>
+          <w:szCs w:val="28"/>
+        </w:rPr>
+        <w:t>nume01 nume02</w:t>
+      </w:r>
+      <w:r>
+        <w:rPr>
+          <w:sz w:val="28"/>
+          <w:szCs w:val="28"/>
+        </w:rPr>
+        <w:t xml:space="preserve">, </w:t>
+      </w:r>
+      <w:r>
+        <w:rPr>
+          <w:bCs/>
+          <w:sz w:val="28"/>
+          <w:szCs w:val="28"/>
+        </w:rPr>
+        <w:t>domiciliatdomiciliata</w:t>
+      </w:r>
+      <w:r>
+        <w:rPr>
+          <w:bCs/>
+          <w:sz w:val="28"/>
+          <w:szCs w:val="28"/>
+        </w:rPr>
+        <w:t xml:space="preserve"> </w:t>
+      </w:r>
+      <w:r>
+        <w:rPr>
+          <w:sz w:val="28"/>
+          <w:szCs w:val="28"/>
+        </w:rPr>
+        <w:t xml:space="preserve">în </w:t>
+      </w:r>
+      <w:r>
+        <w:rPr>
+          <w:sz w:val="28"/>
+          <w:szCs w:val="28"/>
+        </w:rPr>
+        <w:t>adresadomiciliu</w:t>
+      </w:r>
+      <w:r>
+        <w:rPr>
+          <w:sz w:val="28"/>
+          <w:szCs w:val="28"/>
+        </w:rPr>
+        <w:t>, CNP</w:t>
+      </w:r>
+      <w:r>
+        <w:rPr>
+          <w:sz w:val="28"/>
+          <w:szCs w:val="28"/>
+        </w:rPr>
+        <w:t xml:space="preserve"> </w:t>
+      </w:r>
+      <w:r>
+        <w:rPr>
+          <w:sz w:val="28"/>
+          <w:szCs w:val="28"/>
+        </w:rPr>
+        <w:t xml:space="preserve">cnpsolicitant </w:t>
+      </w:r>
+      <w:r>
+        <w:rPr>
+          <w:sz w:val="28"/>
+          <w:szCs w:val="28"/>
+        </w:rPr>
+        <w:t>am procedat la interogarea bazelor</w:t>
+      </w:r>
+      <w:r>
+        <w:rPr>
+          <w:sz w:val="28"/>
+          <w:szCs w:val="28"/>
+        </w:rPr>
+        <w:t xml:space="preserve"> de date ale Poliției Române ( Urmăriți, Registrul Național al</w:t>
+      </w:r>
       <w:r>
         <w:rPr>
           <w:spacing w:val="1"/>
@@ -1336,17 +1144,30 @@
         </w:rPr>
         <w:t xml:space="preserve"> </w:t>
       </w:r>
-      <w:proofErr w:type="spellStart"/>
-      <w:r>
-        <w:rPr>
-          <w:sz w:val="28"/>
-          <w:szCs w:val="28"/>
-        </w:rPr>
-        <w:t>numarlucrare</w:t>
-      </w:r>
-      <w:proofErr w:type="spellEnd"/>
-      <w:r>
-        <w:rPr>
+      <w:r>
+        <w:rPr>
+          <w:sz w:val="28"/>
+          <w:szCs w:val="28"/>
+        </w:rPr>
+        <w:t xml:space="preserve">Armelor integrat, Interdit, Interdit Plus, Poligonul ) ocazie cu care am constatat următoarele: </w:t>
+      </w:r>
+      <w:r>
+        <w:rPr>
+          <w:sz w:val="28"/>
+          <w:szCs w:val="28"/>
+        </w:rPr>
+        <w:t xml:space="preserve">susnumitulsusnumita </w:t>
+      </w:r>
+      <w:r>
+        <w:rPr>
+          <w:sz w:val="28"/>
+          <w:szCs w:val="28"/>
+        </w:rPr>
+        <w:t>nu</w:t>
+      </w:r>
+      <w:r>
+        <w:rPr>
+          <w:spacing w:val="1"/>
           <w:sz w:val="28"/>
           <w:szCs w:val="28"/>
         </w:rPr>
@@ -1357,504 +1178,8 @@
           <w:sz w:val="28"/>
           <w:szCs w:val="28"/>
         </w:rPr>
-        <w:t xml:space="preserve">din </w:t>
-      </w:r>
-      <w:proofErr w:type="spellStart"/>
-      <w:r>
-        <w:rPr>
-          <w:sz w:val="28"/>
-          <w:szCs w:val="28"/>
-        </w:rPr>
-        <w:t>datalucrare</w:t>
-      </w:r>
-      <w:proofErr w:type="spellEnd"/>
-      <w:r>
-        <w:rPr>
-          <w:sz w:val="28"/>
-          <w:szCs w:val="28"/>
-        </w:rPr>
-        <w:t xml:space="preserve">, </w:t>
-      </w:r>
-      <w:proofErr w:type="spellStart"/>
-      <w:r>
-        <w:rPr>
-          <w:sz w:val="28"/>
-          <w:szCs w:val="28"/>
-        </w:rPr>
-        <w:t>privind</w:t>
-      </w:r>
-      <w:proofErr w:type="spellEnd"/>
-      <w:r>
-        <w:rPr>
-          <w:spacing w:val="1"/>
-          <w:sz w:val="28"/>
-          <w:szCs w:val="28"/>
-        </w:rPr>
-        <w:t xml:space="preserve"> </w:t>
-      </w:r>
-      <w:proofErr w:type="spellStart"/>
-      <w:r>
-        <w:rPr>
-          <w:sz w:val="28"/>
-          <w:szCs w:val="28"/>
-        </w:rPr>
-        <w:t>solicitarea</w:t>
-      </w:r>
-      <w:proofErr w:type="spellEnd"/>
-      <w:r>
-        <w:rPr>
-          <w:sz w:val="28"/>
-          <w:szCs w:val="28"/>
-        </w:rPr>
-        <w:t xml:space="preserve"> </w:t>
-      </w:r>
-      <w:proofErr w:type="spellStart"/>
-      <w:r>
-        <w:rPr>
-          <w:sz w:val="28"/>
-          <w:szCs w:val="28"/>
-        </w:rPr>
-        <w:t>numituluinumitei</w:t>
-      </w:r>
-      <w:proofErr w:type="spellEnd"/>
-      <w:r>
-        <w:rPr>
-          <w:sz w:val="28"/>
-          <w:szCs w:val="28"/>
-        </w:rPr>
-        <w:t xml:space="preserve"> </w:t>
-      </w:r>
-      <w:r>
-        <w:rPr>
-          <w:sz w:val="28"/>
-          <w:szCs w:val="28"/>
-        </w:rPr>
-        <w:t>nume01 nume02</w:t>
-      </w:r>
-      <w:r>
-        <w:rPr>
-          <w:sz w:val="28"/>
-          <w:szCs w:val="28"/>
-        </w:rPr>
-        <w:t xml:space="preserve">, </w:t>
-      </w:r>
-      <w:proofErr w:type="spellStart"/>
-      <w:r>
-        <w:rPr>
-          <w:bCs/>
-          <w:sz w:val="28"/>
-          <w:szCs w:val="28"/>
-        </w:rPr>
-        <w:t>domiciliatdomiciliata</w:t>
-      </w:r>
-      <w:proofErr w:type="spellEnd"/>
-      <w:r>
-        <w:rPr>
-          <w:bCs/>
-          <w:sz w:val="28"/>
-          <w:szCs w:val="28"/>
-        </w:rPr>
-        <w:t xml:space="preserve"> </w:t>
-      </w:r>
-      <w:proofErr w:type="spellStart"/>
-      <w:r>
-        <w:rPr>
-          <w:sz w:val="28"/>
-          <w:szCs w:val="28"/>
-        </w:rPr>
-        <w:t>în</w:t>
-      </w:r>
-      <w:proofErr w:type="spellEnd"/>
-      <w:r>
-        <w:rPr>
-          <w:sz w:val="28"/>
-          <w:szCs w:val="28"/>
-        </w:rPr>
-        <w:t xml:space="preserve"> </w:t>
-      </w:r>
-      <w:proofErr w:type="spellStart"/>
-      <w:r>
-        <w:rPr>
-          <w:sz w:val="28"/>
-          <w:szCs w:val="28"/>
-        </w:rPr>
-        <w:t>adresadomiciliu</w:t>
-      </w:r>
-      <w:proofErr w:type="spellEnd"/>
-      <w:r>
-        <w:rPr>
-          <w:sz w:val="28"/>
-          <w:szCs w:val="28"/>
-        </w:rPr>
-        <w:t>, CNP</w:t>
-      </w:r>
-      <w:r>
-        <w:rPr>
-          <w:sz w:val="28"/>
-          <w:szCs w:val="28"/>
-        </w:rPr>
-        <w:t xml:space="preserve"> </w:t>
-      </w:r>
-      <w:proofErr w:type="spellStart"/>
-      <w:r>
-        <w:rPr>
-          <w:sz w:val="28"/>
-          <w:szCs w:val="28"/>
-        </w:rPr>
-        <w:t>cnpsolicitant</w:t>
-      </w:r>
-      <w:proofErr w:type="spellEnd"/>
-      <w:r>
-        <w:rPr>
-          <w:sz w:val="28"/>
-          <w:szCs w:val="28"/>
-        </w:rPr>
-        <w:t xml:space="preserve"> </w:t>
-      </w:r>
-      <w:r>
-        <w:rPr>
-          <w:sz w:val="28"/>
-          <w:szCs w:val="28"/>
-        </w:rPr>
-        <w:t xml:space="preserve">de </w:t>
-      </w:r>
-      <w:proofErr w:type="spellStart"/>
-      <w:r>
-        <w:rPr>
-          <w:sz w:val="28"/>
-          <w:szCs w:val="28"/>
-        </w:rPr>
-        <w:t>tiplucrare</w:t>
-      </w:r>
-      <w:proofErr w:type="spellEnd"/>
-      <w:r>
-        <w:rPr>
-          <w:spacing w:val="1"/>
-          <w:sz w:val="28"/>
-          <w:szCs w:val="28"/>
-        </w:rPr>
-        <w:t xml:space="preserve"> </w:t>
-      </w:r>
-      <w:r>
-        <w:rPr>
-          <w:sz w:val="28"/>
-          <w:szCs w:val="28"/>
-        </w:rPr>
-        <w:t xml:space="preserve">am </w:t>
-      </w:r>
-      <w:proofErr w:type="spellStart"/>
-      <w:r>
-        <w:rPr>
-          <w:sz w:val="28"/>
-          <w:szCs w:val="28"/>
-        </w:rPr>
-        <w:t>procedat</w:t>
-      </w:r>
-      <w:proofErr w:type="spellEnd"/>
-      <w:r>
-        <w:rPr>
-          <w:sz w:val="28"/>
-          <w:szCs w:val="28"/>
-        </w:rPr>
-        <w:t xml:space="preserve"> la </w:t>
-      </w:r>
-      <w:proofErr w:type="spellStart"/>
-      <w:r>
-        <w:rPr>
-          <w:sz w:val="28"/>
-          <w:szCs w:val="28"/>
-        </w:rPr>
-        <w:t>interogarea</w:t>
-      </w:r>
-      <w:proofErr w:type="spellEnd"/>
-      <w:r>
-        <w:rPr>
-          <w:sz w:val="28"/>
-          <w:szCs w:val="28"/>
-        </w:rPr>
-        <w:t xml:space="preserve"> </w:t>
-      </w:r>
-      <w:proofErr w:type="spellStart"/>
-      <w:r>
-        <w:rPr>
-          <w:sz w:val="28"/>
-          <w:szCs w:val="28"/>
-        </w:rPr>
-        <w:t>bazelor</w:t>
-      </w:r>
-      <w:proofErr w:type="spellEnd"/>
-      <w:r>
-        <w:rPr>
-          <w:sz w:val="28"/>
-          <w:szCs w:val="28"/>
-        </w:rPr>
-        <w:t xml:space="preserve"> de date ale </w:t>
-      </w:r>
-      <w:proofErr w:type="spellStart"/>
-      <w:r>
-        <w:rPr>
-          <w:sz w:val="28"/>
-          <w:szCs w:val="28"/>
-        </w:rPr>
-        <w:t>Poliției</w:t>
-      </w:r>
-      <w:proofErr w:type="spellEnd"/>
-      <w:r>
-        <w:rPr>
-          <w:sz w:val="28"/>
-          <w:szCs w:val="28"/>
-        </w:rPr>
-        <w:t xml:space="preserve"> </w:t>
-      </w:r>
-      <w:proofErr w:type="spellStart"/>
-      <w:r>
-        <w:rPr>
-          <w:sz w:val="28"/>
-          <w:szCs w:val="28"/>
-        </w:rPr>
-        <w:t>Române</w:t>
-      </w:r>
-      <w:proofErr w:type="spellEnd"/>
-      <w:r>
-        <w:rPr>
-          <w:sz w:val="28"/>
-          <w:szCs w:val="28"/>
-        </w:rPr>
-        <w:t xml:space="preserve"> </w:t>
-      </w:r>
-      <w:proofErr w:type="gramStart"/>
-      <w:r>
-        <w:rPr>
-          <w:sz w:val="28"/>
-          <w:szCs w:val="28"/>
-        </w:rPr>
-        <w:t xml:space="preserve">( </w:t>
-      </w:r>
-      <w:proofErr w:type="spellStart"/>
-      <w:r>
-        <w:rPr>
-          <w:sz w:val="28"/>
-          <w:szCs w:val="28"/>
-        </w:rPr>
-        <w:t>Urmăriți</w:t>
-      </w:r>
-      <w:proofErr w:type="spellEnd"/>
-      <w:proofErr w:type="gramEnd"/>
-      <w:r>
-        <w:rPr>
-          <w:sz w:val="28"/>
-          <w:szCs w:val="28"/>
-        </w:rPr>
-        <w:t xml:space="preserve">, </w:t>
-      </w:r>
-      <w:proofErr w:type="spellStart"/>
-      <w:r>
-        <w:rPr>
-          <w:sz w:val="28"/>
-          <w:szCs w:val="28"/>
-        </w:rPr>
-        <w:t>Registrul</w:t>
-      </w:r>
-      <w:proofErr w:type="spellEnd"/>
-      <w:r>
-        <w:rPr>
-          <w:sz w:val="28"/>
-          <w:szCs w:val="28"/>
-        </w:rPr>
-        <w:t xml:space="preserve"> </w:t>
-      </w:r>
-      <w:proofErr w:type="spellStart"/>
-      <w:r>
-        <w:rPr>
-          <w:sz w:val="28"/>
-          <w:szCs w:val="28"/>
-        </w:rPr>
-        <w:t>Național</w:t>
-      </w:r>
-      <w:proofErr w:type="spellEnd"/>
-      <w:r>
-        <w:rPr>
-          <w:sz w:val="28"/>
-          <w:szCs w:val="28"/>
-        </w:rPr>
-        <w:t xml:space="preserve"> al</w:t>
-      </w:r>
-      <w:r>
-        <w:rPr>
-          <w:spacing w:val="1"/>
-          <w:sz w:val="28"/>
-          <w:szCs w:val="28"/>
-        </w:rPr>
-        <w:t xml:space="preserve"> </w:t>
-      </w:r>
-      <w:proofErr w:type="spellStart"/>
-      <w:r>
-        <w:rPr>
-          <w:sz w:val="28"/>
-          <w:szCs w:val="28"/>
-        </w:rPr>
-        <w:t>Armelor</w:t>
-      </w:r>
-      <w:proofErr w:type="spellEnd"/>
-      <w:r>
-        <w:rPr>
-          <w:sz w:val="28"/>
-          <w:szCs w:val="28"/>
-        </w:rPr>
-        <w:t xml:space="preserve"> </w:t>
-      </w:r>
-      <w:proofErr w:type="spellStart"/>
-      <w:r>
-        <w:rPr>
-          <w:sz w:val="28"/>
-          <w:szCs w:val="28"/>
-        </w:rPr>
-        <w:t>integrat</w:t>
-      </w:r>
-      <w:proofErr w:type="spellEnd"/>
-      <w:r>
-        <w:rPr>
-          <w:sz w:val="28"/>
-          <w:szCs w:val="28"/>
-        </w:rPr>
-        <w:t xml:space="preserve">, </w:t>
-      </w:r>
-      <w:proofErr w:type="spellStart"/>
-      <w:r>
-        <w:rPr>
-          <w:sz w:val="28"/>
-          <w:szCs w:val="28"/>
-        </w:rPr>
-        <w:t>Interdit</w:t>
-      </w:r>
-      <w:proofErr w:type="spellEnd"/>
-      <w:r>
-        <w:rPr>
-          <w:sz w:val="28"/>
-          <w:szCs w:val="28"/>
-        </w:rPr>
-        <w:t xml:space="preserve">, </w:t>
-      </w:r>
-      <w:proofErr w:type="spellStart"/>
-      <w:r>
-        <w:rPr>
-          <w:sz w:val="28"/>
-          <w:szCs w:val="28"/>
-        </w:rPr>
-        <w:t>Interdit</w:t>
-      </w:r>
-      <w:proofErr w:type="spellEnd"/>
-      <w:r>
-        <w:rPr>
-          <w:sz w:val="28"/>
-          <w:szCs w:val="28"/>
-        </w:rPr>
-        <w:t xml:space="preserve"> Plus, </w:t>
-      </w:r>
-      <w:proofErr w:type="spellStart"/>
-      <w:r>
-        <w:rPr>
-          <w:sz w:val="28"/>
-          <w:szCs w:val="28"/>
-        </w:rPr>
-        <w:t>Poligonul</w:t>
-      </w:r>
-      <w:proofErr w:type="spellEnd"/>
-      <w:r>
-        <w:rPr>
-          <w:sz w:val="28"/>
-          <w:szCs w:val="28"/>
-        </w:rPr>
-        <w:t xml:space="preserve"> ) </w:t>
-      </w:r>
-      <w:proofErr w:type="spellStart"/>
-      <w:r>
-        <w:rPr>
-          <w:sz w:val="28"/>
-          <w:szCs w:val="28"/>
-        </w:rPr>
-        <w:t>ocazie</w:t>
-      </w:r>
-      <w:proofErr w:type="spellEnd"/>
-      <w:r>
-        <w:rPr>
-          <w:sz w:val="28"/>
-          <w:szCs w:val="28"/>
-        </w:rPr>
-        <w:t xml:space="preserve"> cu care am </w:t>
-      </w:r>
-      <w:proofErr w:type="spellStart"/>
-      <w:r>
-        <w:rPr>
-          <w:sz w:val="28"/>
-          <w:szCs w:val="28"/>
-        </w:rPr>
-        <w:t>constatat</w:t>
-      </w:r>
-      <w:proofErr w:type="spellEnd"/>
-      <w:r>
-        <w:rPr>
-          <w:sz w:val="28"/>
-          <w:szCs w:val="28"/>
-        </w:rPr>
-        <w:t xml:space="preserve"> </w:t>
-      </w:r>
-      <w:proofErr w:type="spellStart"/>
-      <w:r>
-        <w:rPr>
-          <w:sz w:val="28"/>
-          <w:szCs w:val="28"/>
-        </w:rPr>
-        <w:t>următoarele</w:t>
-      </w:r>
-      <w:proofErr w:type="spellEnd"/>
-      <w:r>
-        <w:rPr>
-          <w:sz w:val="28"/>
-          <w:szCs w:val="28"/>
-        </w:rPr>
-        <w:t xml:space="preserve">: </w:t>
-      </w:r>
-      <w:proofErr w:type="spellStart"/>
-      <w:r>
-        <w:rPr>
-          <w:sz w:val="28"/>
-          <w:szCs w:val="28"/>
-        </w:rPr>
-        <w:t>susnumitulsusnumita</w:t>
-      </w:r>
-      <w:proofErr w:type="spellEnd"/>
-      <w:r>
-        <w:rPr>
-          <w:sz w:val="28"/>
-          <w:szCs w:val="28"/>
-        </w:rPr>
-        <w:t xml:space="preserve"> </w:t>
-      </w:r>
-      <w:r>
-        <w:rPr>
-          <w:sz w:val="28"/>
-          <w:szCs w:val="28"/>
-        </w:rPr>
-        <w:t>nu</w:t>
-      </w:r>
-      <w:r>
-        <w:rPr>
-          <w:spacing w:val="1"/>
-          <w:sz w:val="28"/>
-          <w:szCs w:val="28"/>
-        </w:rPr>
-        <w:t xml:space="preserve"> </w:t>
-      </w:r>
-      <w:proofErr w:type="spellStart"/>
-      <w:r>
-        <w:rPr>
-          <w:sz w:val="28"/>
-          <w:szCs w:val="28"/>
-        </w:rPr>
         <w:t>figurează</w:t>
       </w:r>
-      <w:proofErr w:type="spellEnd"/>
       <w:r>
         <w:rPr>
           <w:sz w:val="28"/>
@@ -1887,21 +1212,12 @@
           <w:lang w:val="ro-MD"/>
         </w:rPr>
       </w:pPr>
-      <w:proofErr w:type="spellStart"/>
-      <w:r>
-        <w:rPr>
-          <w:sz w:val="28"/>
-          <w:szCs w:val="28"/>
-        </w:rPr>
-        <w:t>Pentru</w:t>
-      </w:r>
-      <w:proofErr w:type="spellEnd"/>
-      <w:r>
-        <w:rPr>
-          <w:sz w:val="28"/>
-          <w:szCs w:val="28"/>
-        </w:rPr>
-        <w:t xml:space="preserve"> care am </w:t>
+      <w:r>
+        <w:rPr>
+          <w:sz w:val="28"/>
+          <w:szCs w:val="28"/>
+        </w:rPr>
+        <w:t xml:space="preserve">Pentru care am </w:t>
       </w:r>
       <w:r>
         <w:rPr>
@@ -2165,7 +1481,6 @@
               </w:rPr>
               <w:t xml:space="preserve"> </w:t>
             </w:r>
-            <w:proofErr w:type="spellStart"/>
             <w:r>
               <w:rPr>
                 <w:b/>
@@ -2173,7 +1488,6 @@
               </w:rPr>
               <w:t>Costăchescu</w:t>
             </w:r>
-            <w:proofErr w:type="spellEnd"/>
             <w:r>
               <w:rPr>
                 <w:b/>
@@ -2246,7 +1560,6 @@
                 <w:sz w:val="16"/>
               </w:rPr>
             </w:pPr>
-            <w:proofErr w:type="spellStart"/>
             <w:r>
               <w:rPr>
                 <w:b/>
@@ -2254,7 +1567,6 @@
               </w:rPr>
               <w:t>Telefon</w:t>
             </w:r>
-            <w:proofErr w:type="spellEnd"/>
             <w:r>
               <w:rPr>
                 <w:b/>
@@ -2297,35 +1609,7 @@
                 <w:b/>
                 <w:sz w:val="12"/>
               </w:rPr>
-              <w:t>Red./</w:t>
-            </w:r>
-            <w:proofErr w:type="spellStart"/>
-            <w:proofErr w:type="gramStart"/>
-            <w:r>
-              <w:rPr>
-                <w:rFonts w:ascii="Cambria"/>
-                <w:b/>
-                <w:sz w:val="12"/>
-              </w:rPr>
-              <w:t>Dact</w:t>
-            </w:r>
-            <w:proofErr w:type="spellEnd"/>
-            <w:r>
-              <w:rPr>
-                <w:rFonts w:ascii="Cambria"/>
-                <w:b/>
-                <w:sz w:val="12"/>
-              </w:rPr>
-              <w:t>./</w:t>
-            </w:r>
-            <w:proofErr w:type="gramEnd"/>
-            <w:r>
-              <w:rPr>
-                <w:rFonts w:ascii="Cambria"/>
-                <w:b/>
-                <w:sz w:val="12"/>
-              </w:rPr>
-              <w:t>S.A.E.S.P./DN./DN./2ex.</w:t>
+              <w:t>Red./Dact./S.A.E.S.P./DN./DN./2ex.</w:t>
             </w:r>
           </w:p>
         </w:tc>
@@ -2349,23 +1633,13 @@
                 <w:sz w:val="14"/>
               </w:rPr>
             </w:pPr>
-            <w:proofErr w:type="spellStart"/>
-            <w:r>
-              <w:rPr>
-                <w:rFonts w:ascii="Cambria" w:hAnsi="Cambria"/>
-                <w:b/>
-                <w:sz w:val="14"/>
-              </w:rPr>
-              <w:t>Confidenţial</w:t>
-            </w:r>
-            <w:proofErr w:type="spellEnd"/>
-            <w:r>
-              <w:rPr>
-                <w:rFonts w:ascii="Cambria" w:hAnsi="Cambria"/>
-                <w:b/>
-                <w:sz w:val="14"/>
-              </w:rPr>
-              <w:t>.</w:t>
+            <w:r>
+              <w:rPr>
+                <w:rFonts w:ascii="Cambria" w:hAnsi="Cambria"/>
+                <w:b/>
+                <w:sz w:val="14"/>
+              </w:rPr>
+              <w:t>Confidenţial.</w:t>
             </w:r>
             <w:r>
               <w:rPr>
@@ -2410,7 +1684,6 @@
               </w:rPr>
               <w:t xml:space="preserve"> </w:t>
             </w:r>
-            <w:proofErr w:type="spellStart"/>
             <w:r>
               <w:rPr>
                 <w:rFonts w:ascii="Cambria" w:hAnsi="Cambria"/>
@@ -2419,7 +1692,6 @@
               </w:rPr>
               <w:t>caracter</w:t>
             </w:r>
-            <w:proofErr w:type="spellEnd"/>
             <w:r>
               <w:rPr>
                 <w:rFonts w:ascii="Cambria" w:hAnsi="Cambria"/>
@@ -2463,7 +1735,6 @@
               </w:rPr>
               <w:t xml:space="preserve"> </w:t>
             </w:r>
-            <w:proofErr w:type="spellStart"/>
             <w:r>
               <w:rPr>
                 <w:rFonts w:ascii="Cambria" w:hAnsi="Cambria"/>
@@ -2472,7 +1743,6 @@
               </w:rPr>
               <w:t>trebuie</w:t>
             </w:r>
-            <w:proofErr w:type="spellEnd"/>
             <w:r>
               <w:rPr>
                 <w:rFonts w:ascii="Cambria" w:hAnsi="Cambria"/>
@@ -2482,7 +1752,6 @@
               </w:rPr>
               <w:t xml:space="preserve"> </w:t>
             </w:r>
-            <w:proofErr w:type="spellStart"/>
             <w:r>
               <w:rPr>
                 <w:rFonts w:ascii="Cambria" w:hAnsi="Cambria"/>
@@ -2491,7 +1760,6 @@
               </w:rPr>
               <w:t>prelucrate</w:t>
             </w:r>
-            <w:proofErr w:type="spellEnd"/>
             <w:r>
               <w:rPr>
                 <w:rFonts w:ascii="Cambria" w:hAnsi="Cambria"/>
@@ -2501,7 +1769,6 @@
               </w:rPr>
               <w:t xml:space="preserve"> </w:t>
             </w:r>
-            <w:proofErr w:type="spellStart"/>
             <w:r>
               <w:rPr>
                 <w:rFonts w:ascii="Cambria" w:hAnsi="Cambria"/>
@@ -2510,7 +1777,6 @@
               </w:rPr>
               <w:t>în</w:t>
             </w:r>
-            <w:proofErr w:type="spellEnd"/>
             <w:r>
               <w:rPr>
                 <w:rFonts w:ascii="Cambria" w:hAnsi="Cambria"/>
@@ -2520,7 +1786,6 @@
               </w:rPr>
               <w:t xml:space="preserve"> </w:t>
             </w:r>
-            <w:proofErr w:type="spellStart"/>
             <w:r>
               <w:rPr>
                 <w:rFonts w:ascii="Cambria" w:hAnsi="Cambria"/>
@@ -2529,7 +1794,6 @@
               </w:rPr>
               <w:t>conformitate</w:t>
             </w:r>
-            <w:proofErr w:type="spellEnd"/>
             <w:r>
               <w:rPr>
                 <w:rFonts w:ascii="Cambria" w:hAnsi="Cambria"/>
@@ -2556,7 +1820,6 @@
               </w:rPr>
               <w:t xml:space="preserve"> </w:t>
             </w:r>
-            <w:proofErr w:type="spellStart"/>
             <w:r>
               <w:rPr>
                 <w:rFonts w:ascii="Cambria" w:hAnsi="Cambria"/>
@@ -2565,7 +1828,6 @@
               </w:rPr>
               <w:t>prevederile</w:t>
             </w:r>
-            <w:proofErr w:type="spellEnd"/>
             <w:r>
               <w:rPr>
                 <w:rFonts w:ascii="Cambria" w:hAnsi="Cambria"/>
@@ -2575,7 +1837,6 @@
               </w:rPr>
               <w:t xml:space="preserve"> </w:t>
             </w:r>
-            <w:proofErr w:type="spellStart"/>
             <w:r>
               <w:rPr>
                 <w:rFonts w:ascii="Cambria" w:hAnsi="Cambria"/>
@@ -2584,7 +1845,6 @@
               </w:rPr>
               <w:t>Regulamentului</w:t>
             </w:r>
-            <w:proofErr w:type="spellEnd"/>
             <w:r>
               <w:rPr>
                 <w:rFonts w:ascii="Cambria" w:hAnsi="Cambria"/>
@@ -2645,7 +1905,6 @@
               </w:rPr>
               <w:t xml:space="preserve"> </w:t>
             </w:r>
-            <w:proofErr w:type="spellStart"/>
             <w:r>
               <w:rPr>
                 <w:rFonts w:ascii="Cambria" w:hAnsi="Cambria"/>
@@ -2654,7 +1913,6 @@
               </w:rPr>
               <w:t>în</w:t>
             </w:r>
-            <w:proofErr w:type="spellEnd"/>
             <w:r>
               <w:rPr>
                 <w:rFonts w:ascii="Cambria" w:hAnsi="Cambria"/>
@@ -2664,7 +1922,6 @@
               </w:rPr>
               <w:t xml:space="preserve"> </w:t>
             </w:r>
-            <w:proofErr w:type="spellStart"/>
             <w:r>
               <w:rPr>
                 <w:rFonts w:ascii="Cambria" w:hAnsi="Cambria"/>
@@ -2673,7 +1930,6 @@
               </w:rPr>
               <w:t>scopul</w:t>
             </w:r>
-            <w:proofErr w:type="spellEnd"/>
             <w:r>
               <w:rPr>
                 <w:rFonts w:ascii="Cambria" w:hAnsi="Cambria"/>
@@ -2683,7 +1939,6 @@
               </w:rPr>
               <w:t xml:space="preserve"> </w:t>
             </w:r>
-            <w:proofErr w:type="spellStart"/>
             <w:r>
               <w:rPr>
                 <w:rFonts w:ascii="Cambria" w:hAnsi="Cambria"/>
@@ -2692,7 +1947,6 @@
               </w:rPr>
               <w:t>pentru</w:t>
             </w:r>
-            <w:proofErr w:type="spellEnd"/>
             <w:r>
               <w:rPr>
                 <w:rFonts w:ascii="Cambria" w:hAnsi="Cambria"/>
@@ -2736,7 +1990,6 @@
               </w:rPr>
               <w:t xml:space="preserve"> </w:t>
             </w:r>
-            <w:proofErr w:type="spellStart"/>
             <w:r>
               <w:rPr>
                 <w:rFonts w:ascii="Cambria" w:hAnsi="Cambria"/>
@@ -2745,7 +1998,6 @@
               </w:rPr>
               <w:t>fost</w:t>
             </w:r>
-            <w:proofErr w:type="spellEnd"/>
             <w:r>
               <w:rPr>
                 <w:rFonts w:ascii="Cambria" w:hAnsi="Cambria"/>

</xml_diff>

<commit_message>
Finalizare si lansare in productie
</commit_message>
<xml_diff>
--- a/src/main/resources/PvBD.docx
+++ b/src/main/resources/PvBD.docx
@@ -414,6 +414,7 @@
                 <w:sz w:val="24"/>
               </w:rPr>
             </w:pPr>
+            <w:proofErr w:type="spellStart"/>
             <w:r>
               <w:rPr>
                 <w:b/>
@@ -421,6 +422,7 @@
               </w:rPr>
               <w:t>Iași</w:t>
             </w:r>
+            <w:proofErr w:type="spellEnd"/>
           </w:p>
         </w:tc>
       </w:tr>
@@ -458,6 +460,7 @@
                 <w:sz w:val="24"/>
               </w:rPr>
             </w:pPr>
+            <w:proofErr w:type="spellStart"/>
             <w:r>
               <w:rPr>
                 <w:b/>
@@ -465,6 +468,7 @@
               </w:rPr>
               <w:t>Numărul</w:t>
             </w:r>
+            <w:proofErr w:type="spellEnd"/>
           </w:p>
         </w:tc>
       </w:tr>
@@ -502,6 +506,7 @@
               </w:rPr>
             </w:pPr>
             <w:bookmarkStart w:id="0" w:name="_Hlk77885195"/>
+            <w:proofErr w:type="spellStart"/>
             <w:r>
               <w:rPr>
                 <w:b/>
@@ -510,6 +515,7 @@
               <w:t>numarlucrare</w:t>
             </w:r>
             <w:bookmarkEnd w:id="0"/>
+            <w:proofErr w:type="spellEnd"/>
             <w:r>
               <w:rPr>
                 <w:b/>
@@ -540,6 +546,7 @@
               </w:rPr>
               <w:t xml:space="preserve"> </w:t>
             </w:r>
+            <w:proofErr w:type="spellStart"/>
             <w:r>
               <w:rPr>
                 <w:b/>
@@ -547,6 +554,7 @@
               </w:rPr>
               <w:t>datacurenta</w:t>
             </w:r>
+            <w:proofErr w:type="spellEnd"/>
           </w:p>
           <w:p>
             <w:pPr>
@@ -695,6 +703,7 @@
           <w:szCs w:val="28"/>
         </w:rPr>
       </w:pPr>
+      <w:proofErr w:type="spellStart"/>
       <w:r>
         <w:rPr>
           <w:b/>
@@ -703,6 +712,7 @@
         </w:rPr>
         <w:t>Anul</w:t>
       </w:r>
+      <w:proofErr w:type="spellEnd"/>
       <w:r>
         <w:rPr>
           <w:b/>
@@ -712,6 +722,7 @@
         </w:rPr>
         <w:t xml:space="preserve"> </w:t>
       </w:r>
+      <w:proofErr w:type="spellStart"/>
       <w:r>
         <w:rPr>
           <w:b/>
@@ -720,6 +731,7 @@
         </w:rPr>
         <w:t>ancurent</w:t>
       </w:r>
+      <w:proofErr w:type="spellEnd"/>
       <w:r>
         <w:rPr>
           <w:b/>
@@ -737,6 +749,7 @@
         </w:rPr>
         <w:t xml:space="preserve"> </w:t>
       </w:r>
+      <w:proofErr w:type="spellStart"/>
       <w:r>
         <w:rPr>
           <w:b/>
@@ -745,6 +758,7 @@
         </w:rPr>
         <w:t>luna</w:t>
       </w:r>
+      <w:proofErr w:type="spellEnd"/>
       <w:r>
         <w:rPr>
           <w:b/>
@@ -754,6 +768,7 @@
         </w:rPr>
         <w:t xml:space="preserve"> </w:t>
       </w:r>
+      <w:proofErr w:type="spellStart"/>
       <w:r>
         <w:rPr>
           <w:b/>
@@ -762,6 +777,7 @@
         </w:rPr>
         <w:t>lunacurenta</w:t>
       </w:r>
+      <w:proofErr w:type="spellEnd"/>
       <w:r>
         <w:rPr>
           <w:b/>
@@ -779,22 +795,34 @@
         </w:rPr>
         <w:t xml:space="preserve"> </w:t>
       </w:r>
+      <w:proofErr w:type="spellStart"/>
       <w:r>
         <w:rPr>
           <w:b/>
           <w:sz w:val="28"/>
           <w:szCs w:val="28"/>
         </w:rPr>
-        <w:t xml:space="preserve">ziua </w:t>
-      </w:r>
+        <w:t>ziua</w:t>
+      </w:r>
+      <w:proofErr w:type="spellEnd"/>
       <w:r>
         <w:rPr>
           <w:b/>
           <w:sz w:val="28"/>
           <w:szCs w:val="28"/>
         </w:rPr>
+        <w:t xml:space="preserve"> </w:t>
+      </w:r>
+      <w:proofErr w:type="spellStart"/>
+      <w:r>
+        <w:rPr>
+          <w:b/>
+          <w:sz w:val="28"/>
+          <w:szCs w:val="28"/>
+        </w:rPr>
         <w:t>ziuacurenta</w:t>
       </w:r>
+      <w:proofErr w:type="spellEnd"/>
       <w:r>
         <w:rPr>
           <w:b/>
@@ -812,13 +840,23 @@
         </w:rPr>
         <w:t xml:space="preserve"> </w:t>
       </w:r>
+      <w:proofErr w:type="spellStart"/>
       <w:r>
         <w:rPr>
           <w:b/>
           <w:sz w:val="28"/>
           <w:szCs w:val="28"/>
         </w:rPr>
-        <w:t>în Mun.</w:t>
+        <w:t>în</w:t>
+      </w:r>
+      <w:proofErr w:type="spellEnd"/>
+      <w:r>
+        <w:rPr>
+          <w:b/>
+          <w:sz w:val="28"/>
+          <w:szCs w:val="28"/>
+        </w:rPr>
+        <w:t xml:space="preserve"> Mun.</w:t>
       </w:r>
       <w:r>
         <w:rPr>
@@ -829,13 +867,23 @@
         </w:rPr>
         <w:t xml:space="preserve"> </w:t>
       </w:r>
+      <w:proofErr w:type="spellStart"/>
       <w:r>
         <w:rPr>
           <w:b/>
           <w:sz w:val="28"/>
           <w:szCs w:val="28"/>
         </w:rPr>
-        <w:t>Iași,</w:t>
+        <w:t>Iași</w:t>
+      </w:r>
+      <w:proofErr w:type="spellEnd"/>
+      <w:r>
+        <w:rPr>
+          <w:b/>
+          <w:sz w:val="28"/>
+          <w:szCs w:val="28"/>
+        </w:rPr>
+        <w:t>,</w:t>
       </w:r>
       <w:r>
         <w:rPr>
@@ -846,14 +894,34 @@
         </w:rPr>
         <w:t xml:space="preserve"> </w:t>
       </w:r>
+      <w:proofErr w:type="spellStart"/>
       <w:r>
         <w:rPr>
           <w:b/>
           <w:sz w:val="28"/>
           <w:szCs w:val="28"/>
         </w:rPr>
-        <w:t>jud. Iași</w:t>
-      </w:r>
+        <w:t>jud</w:t>
+      </w:r>
+      <w:proofErr w:type="spellEnd"/>
+      <w:r>
+        <w:rPr>
+          <w:b/>
+          <w:sz w:val="28"/>
+          <w:szCs w:val="28"/>
+        </w:rPr>
+        <w:t xml:space="preserve">. </w:t>
+      </w:r>
+      <w:proofErr w:type="spellStart"/>
+      <w:r>
+        <w:rPr>
+          <w:b/>
+          <w:sz w:val="28"/>
+          <w:szCs w:val="28"/>
+        </w:rPr>
+        <w:t>Iași</w:t>
+      </w:r>
+      <w:proofErr w:type="spellEnd"/>
     </w:p>
     <w:p>
       <w:pPr>
@@ -893,7 +961,135 @@
           <w:sz w:val="28"/>
           <w:szCs w:val="28"/>
         </w:rPr>
-        <w:t>Agent șef adjunct Danalachi Neculai din cadrul Inspectoratului de poliție Județean Iași, Serviciul Arme,</w:t>
+        <w:t xml:space="preserve">Agent </w:t>
+      </w:r>
+      <w:proofErr w:type="spellStart"/>
+      <w:r>
+        <w:rPr>
+          <w:sz w:val="28"/>
+          <w:szCs w:val="28"/>
+        </w:rPr>
+        <w:t>șef</w:t>
+      </w:r>
+      <w:proofErr w:type="spellEnd"/>
+      <w:r>
+        <w:rPr>
+          <w:sz w:val="28"/>
+          <w:szCs w:val="28"/>
+        </w:rPr>
+        <w:t xml:space="preserve"> adjunct Danalachi Neculai din </w:t>
+      </w:r>
+      <w:proofErr w:type="spellStart"/>
+      <w:r>
+        <w:rPr>
+          <w:sz w:val="28"/>
+          <w:szCs w:val="28"/>
+        </w:rPr>
+        <w:t>cadrul</w:t>
+      </w:r>
+      <w:proofErr w:type="spellEnd"/>
+      <w:r>
+        <w:rPr>
+          <w:sz w:val="28"/>
+          <w:szCs w:val="28"/>
+        </w:rPr>
+        <w:t xml:space="preserve"> </w:t>
+      </w:r>
+      <w:proofErr w:type="spellStart"/>
+      <w:r>
+        <w:rPr>
+          <w:sz w:val="28"/>
+          <w:szCs w:val="28"/>
+        </w:rPr>
+        <w:t>Inspectoratului</w:t>
+      </w:r>
+      <w:proofErr w:type="spellEnd"/>
+      <w:r>
+        <w:rPr>
+          <w:sz w:val="28"/>
+          <w:szCs w:val="28"/>
+        </w:rPr>
+        <w:t xml:space="preserve"> de </w:t>
+      </w:r>
+      <w:proofErr w:type="spellStart"/>
+      <w:r>
+        <w:rPr>
+          <w:sz w:val="28"/>
+          <w:szCs w:val="28"/>
+        </w:rPr>
+        <w:t>poliție</w:t>
+      </w:r>
+      <w:proofErr w:type="spellEnd"/>
+      <w:r>
+        <w:rPr>
+          <w:sz w:val="28"/>
+          <w:szCs w:val="28"/>
+        </w:rPr>
+        <w:t xml:space="preserve"> </w:t>
+      </w:r>
+      <w:proofErr w:type="spellStart"/>
+      <w:r>
+        <w:rPr>
+          <w:sz w:val="28"/>
+          <w:szCs w:val="28"/>
+        </w:rPr>
+        <w:t>Județean</w:t>
+      </w:r>
+      <w:proofErr w:type="spellEnd"/>
+      <w:r>
+        <w:rPr>
+          <w:sz w:val="28"/>
+          <w:szCs w:val="28"/>
+        </w:rPr>
+        <w:t xml:space="preserve"> </w:t>
+      </w:r>
+      <w:proofErr w:type="spellStart"/>
+      <w:r>
+        <w:rPr>
+          <w:sz w:val="28"/>
+          <w:szCs w:val="28"/>
+        </w:rPr>
+        <w:t>Iași</w:t>
+      </w:r>
+      <w:proofErr w:type="spellEnd"/>
+      <w:r>
+        <w:rPr>
+          <w:sz w:val="28"/>
+          <w:szCs w:val="28"/>
+        </w:rPr>
+        <w:t xml:space="preserve">, </w:t>
+      </w:r>
+      <w:proofErr w:type="spellStart"/>
+      <w:r>
+        <w:rPr>
+          <w:sz w:val="28"/>
+          <w:szCs w:val="28"/>
+        </w:rPr>
+        <w:t>Serviciul</w:t>
+      </w:r>
+      <w:proofErr w:type="spellEnd"/>
+      <w:r>
+        <w:rPr>
+          <w:sz w:val="28"/>
+          <w:szCs w:val="28"/>
+        </w:rPr>
+        <w:t xml:space="preserve"> </w:t>
+      </w:r>
+      <w:proofErr w:type="spellStart"/>
+      <w:r>
+        <w:rPr>
+          <w:sz w:val="28"/>
+          <w:szCs w:val="28"/>
+        </w:rPr>
+        <w:t>Arme</w:t>
+      </w:r>
+      <w:proofErr w:type="spellEnd"/>
+      <w:r>
+        <w:rPr>
+          <w:sz w:val="28"/>
+          <w:szCs w:val="28"/>
+        </w:rPr>
+        <w:t>,</w:t>
       </w:r>
       <w:r>
         <w:rPr>
@@ -903,6 +1099,7 @@
         </w:rPr>
         <w:t xml:space="preserve"> </w:t>
       </w:r>
+      <w:proofErr w:type="spellStart"/>
       <w:r>
         <w:rPr>
           <w:sz w:val="28"/>
@@ -910,6 +1107,7 @@
         </w:rPr>
         <w:t>Explozivi</w:t>
       </w:r>
+      <w:proofErr w:type="spellEnd"/>
       <w:r>
         <w:rPr>
           <w:spacing w:val="-1"/>
@@ -918,6 +1116,7 @@
         </w:rPr>
         <w:t xml:space="preserve"> </w:t>
       </w:r>
+      <w:proofErr w:type="spellStart"/>
       <w:r>
         <w:rPr>
           <w:sz w:val="28"/>
@@ -925,6 +1124,7 @@
         </w:rPr>
         <w:t>și</w:t>
       </w:r>
+      <w:proofErr w:type="spellEnd"/>
       <w:r>
         <w:rPr>
           <w:spacing w:val="-1"/>
@@ -933,13 +1133,31 @@
         </w:rPr>
         <w:t xml:space="preserve"> </w:t>
       </w:r>
-      <w:r>
-        <w:rPr>
-          <w:sz w:val="28"/>
-          <w:szCs w:val="28"/>
-        </w:rPr>
-        <w:t>Substanțe Periculoase</w:t>
-      </w:r>
+      <w:proofErr w:type="spellStart"/>
+      <w:r>
+        <w:rPr>
+          <w:sz w:val="28"/>
+          <w:szCs w:val="28"/>
+        </w:rPr>
+        <w:t>Substanțe</w:t>
+      </w:r>
+      <w:proofErr w:type="spellEnd"/>
+      <w:r>
+        <w:rPr>
+          <w:sz w:val="28"/>
+          <w:szCs w:val="28"/>
+        </w:rPr>
+        <w:t xml:space="preserve"> </w:t>
+      </w:r>
+      <w:proofErr w:type="spellStart"/>
+      <w:r>
+        <w:rPr>
+          <w:sz w:val="28"/>
+          <w:szCs w:val="28"/>
+        </w:rPr>
+        <w:t>Periculoase</w:t>
+      </w:r>
+      <w:proofErr w:type="spellEnd"/>
       <w:r>
         <w:rPr>
           <w:sz w:val="28"/>
@@ -971,13 +1189,143 @@
           <w:szCs w:val="28"/>
         </w:rPr>
       </w:pPr>
-      <w:r>
-        <w:rPr>
-          <w:sz w:val="28"/>
-          <w:szCs w:val="28"/>
-        </w:rPr>
-        <w:t>Astăzi data de mai sus, fiind în continuarea verificărilor în lucrarea cu numărul</w:t>
-      </w:r>
+      <w:proofErr w:type="spellStart"/>
+      <w:r>
+        <w:rPr>
+          <w:sz w:val="28"/>
+          <w:szCs w:val="28"/>
+        </w:rPr>
+        <w:t>Astăzi</w:t>
+      </w:r>
+      <w:proofErr w:type="spellEnd"/>
+      <w:r>
+        <w:rPr>
+          <w:sz w:val="28"/>
+          <w:szCs w:val="28"/>
+        </w:rPr>
+        <w:t xml:space="preserve"> data de </w:t>
+      </w:r>
+      <w:proofErr w:type="spellStart"/>
+      <w:r>
+        <w:rPr>
+          <w:sz w:val="28"/>
+          <w:szCs w:val="28"/>
+        </w:rPr>
+        <w:t>mai</w:t>
+      </w:r>
+      <w:proofErr w:type="spellEnd"/>
+      <w:r>
+        <w:rPr>
+          <w:sz w:val="28"/>
+          <w:szCs w:val="28"/>
+        </w:rPr>
+        <w:t xml:space="preserve"> sus, </w:t>
+      </w:r>
+      <w:proofErr w:type="spellStart"/>
+      <w:r>
+        <w:rPr>
+          <w:sz w:val="28"/>
+          <w:szCs w:val="28"/>
+        </w:rPr>
+        <w:t>fiind</w:t>
+      </w:r>
+      <w:proofErr w:type="spellEnd"/>
+      <w:r>
+        <w:rPr>
+          <w:sz w:val="28"/>
+          <w:szCs w:val="28"/>
+        </w:rPr>
+        <w:t xml:space="preserve"> </w:t>
+      </w:r>
+      <w:proofErr w:type="spellStart"/>
+      <w:r>
+        <w:rPr>
+          <w:sz w:val="28"/>
+          <w:szCs w:val="28"/>
+        </w:rPr>
+        <w:t>în</w:t>
+      </w:r>
+      <w:proofErr w:type="spellEnd"/>
+      <w:r>
+        <w:rPr>
+          <w:sz w:val="28"/>
+          <w:szCs w:val="28"/>
+        </w:rPr>
+        <w:t xml:space="preserve"> </w:t>
+      </w:r>
+      <w:proofErr w:type="spellStart"/>
+      <w:r>
+        <w:rPr>
+          <w:sz w:val="28"/>
+          <w:szCs w:val="28"/>
+        </w:rPr>
+        <w:t>continuarea</w:t>
+      </w:r>
+      <w:proofErr w:type="spellEnd"/>
+      <w:r>
+        <w:rPr>
+          <w:sz w:val="28"/>
+          <w:szCs w:val="28"/>
+        </w:rPr>
+        <w:t xml:space="preserve"> </w:t>
+      </w:r>
+      <w:proofErr w:type="spellStart"/>
+      <w:r>
+        <w:rPr>
+          <w:sz w:val="28"/>
+          <w:szCs w:val="28"/>
+        </w:rPr>
+        <w:t>verificărilor</w:t>
+      </w:r>
+      <w:proofErr w:type="spellEnd"/>
+      <w:r>
+        <w:rPr>
+          <w:sz w:val="28"/>
+          <w:szCs w:val="28"/>
+        </w:rPr>
+        <w:t xml:space="preserve"> </w:t>
+      </w:r>
+      <w:proofErr w:type="spellStart"/>
+      <w:r>
+        <w:rPr>
+          <w:sz w:val="28"/>
+          <w:szCs w:val="28"/>
+        </w:rPr>
+        <w:t>în</w:t>
+      </w:r>
+      <w:proofErr w:type="spellEnd"/>
+      <w:r>
+        <w:rPr>
+          <w:sz w:val="28"/>
+          <w:szCs w:val="28"/>
+        </w:rPr>
+        <w:t xml:space="preserve"> </w:t>
+      </w:r>
+      <w:proofErr w:type="spellStart"/>
+      <w:r>
+        <w:rPr>
+          <w:sz w:val="28"/>
+          <w:szCs w:val="28"/>
+        </w:rPr>
+        <w:t>lucrarea</w:t>
+      </w:r>
+      <w:proofErr w:type="spellEnd"/>
+      <w:r>
+        <w:rPr>
+          <w:sz w:val="28"/>
+          <w:szCs w:val="28"/>
+        </w:rPr>
+        <w:t xml:space="preserve"> cu </w:t>
+      </w:r>
+      <w:proofErr w:type="spellStart"/>
+      <w:r>
+        <w:rPr>
+          <w:sz w:val="28"/>
+          <w:szCs w:val="28"/>
+        </w:rPr>
+        <w:t>numărul</w:t>
+      </w:r>
+      <w:proofErr w:type="spellEnd"/>
       <w:r>
         <w:rPr>
           <w:spacing w:val="1"/>
@@ -986,6 +1334,7 @@
         </w:rPr>
         <w:t xml:space="preserve"> </w:t>
       </w:r>
+      <w:proofErr w:type="spellStart"/>
       <w:r>
         <w:rPr>
           <w:sz w:val="28"/>
@@ -993,6 +1342,7 @@
         </w:rPr>
         <w:t>numarlucrare</w:t>
       </w:r>
+      <w:proofErr w:type="spellEnd"/>
       <w:r>
         <w:rPr>
           <w:sz w:val="28"/>
@@ -1007,6 +1357,7 @@
         </w:rPr>
         <w:t xml:space="preserve">din </w:t>
       </w:r>
+      <w:proofErr w:type="spellStart"/>
       <w:r>
         <w:rPr>
           <w:sz w:val="28"/>
@@ -1014,13 +1365,23 @@
         </w:rPr>
         <w:t>datalucrare</w:t>
       </w:r>
-      <w:r>
-        <w:rPr>
-          <w:sz w:val="28"/>
-          <w:szCs w:val="28"/>
-        </w:rPr>
-        <w:t>, privind</w:t>
-      </w:r>
+      <w:proofErr w:type="spellEnd"/>
+      <w:r>
+        <w:rPr>
+          <w:sz w:val="28"/>
+          <w:szCs w:val="28"/>
+        </w:rPr>
+        <w:t xml:space="preserve">, </w:t>
+      </w:r>
+      <w:proofErr w:type="spellStart"/>
+      <w:r>
+        <w:rPr>
+          <w:sz w:val="28"/>
+          <w:szCs w:val="28"/>
+        </w:rPr>
+        <w:t>privind</w:t>
+      </w:r>
+      <w:proofErr w:type="spellEnd"/>
       <w:r>
         <w:rPr>
           <w:spacing w:val="1"/>
@@ -1043,13 +1404,15 @@
         </w:rPr>
         <w:t xml:space="preserve"> </w:t>
       </w:r>
-      <w:r>
-        <w:rPr>
-          <w:sz w:val="28"/>
-          <w:szCs w:val="28"/>
-        </w:rPr>
-        <w:t>numituluinumitei</w:t>
-      </w:r>
+      <w:proofErr w:type="spellStart"/>
+      <w:r>
+        <w:rPr>
+          <w:sz w:val="28"/>
+          <w:szCs w:val="28"/>
+        </w:rPr>
+        <w:t>numitulnumita</w:t>
+      </w:r>
+      <w:proofErr w:type="spellEnd"/>
       <w:r>
         <w:rPr>
           <w:sz w:val="28"/>
@@ -1071,6 +1434,7 @@
         </w:rPr>
         <w:t xml:space="preserve">, </w:t>
       </w:r>
+      <w:proofErr w:type="spellStart"/>
       <w:r>
         <w:rPr>
           <w:bCs/>
@@ -1079,6 +1443,7 @@
         </w:rPr>
         <w:t>domiciliatdomiciliata</w:t>
       </w:r>
+      <w:proofErr w:type="spellEnd"/>
       <w:r>
         <w:rPr>
           <w:bCs/>
@@ -1087,13 +1452,23 @@
         </w:rPr>
         <w:t xml:space="preserve"> </w:t>
       </w:r>
-      <w:r>
-        <w:rPr>
-          <w:sz w:val="28"/>
-          <w:szCs w:val="28"/>
-        </w:rPr>
-        <w:t xml:space="preserve">în </w:t>
-      </w:r>
+      <w:proofErr w:type="spellStart"/>
+      <w:r>
+        <w:rPr>
+          <w:sz w:val="28"/>
+          <w:szCs w:val="28"/>
+        </w:rPr>
+        <w:t>în</w:t>
+      </w:r>
+      <w:proofErr w:type="spellEnd"/>
+      <w:r>
+        <w:rPr>
+          <w:sz w:val="28"/>
+          <w:szCs w:val="28"/>
+        </w:rPr>
+        <w:t xml:space="preserve"> </w:t>
+      </w:r>
+      <w:proofErr w:type="spellStart"/>
       <w:r>
         <w:rPr>
           <w:sz w:val="28"/>
@@ -1101,6 +1476,7 @@
         </w:rPr>
         <w:t>adresadomiciliu</w:t>
       </w:r>
+      <w:proofErr w:type="spellEnd"/>
       <w:r>
         <w:rPr>
           <w:sz w:val="28"/>
@@ -1115,26 +1491,156 @@
         </w:rPr>
         <w:t xml:space="preserve"> </w:t>
       </w:r>
-      <w:r>
-        <w:rPr>
-          <w:sz w:val="28"/>
-          <w:szCs w:val="28"/>
-        </w:rPr>
-        <w:t xml:space="preserve">cnpsolicitant </w:t>
-      </w:r>
-      <w:r>
-        <w:rPr>
-          <w:sz w:val="28"/>
-          <w:szCs w:val="28"/>
-        </w:rPr>
-        <w:t>am procedat la interogarea bazelor</w:t>
-      </w:r>
-      <w:r>
-        <w:rPr>
-          <w:sz w:val="28"/>
-          <w:szCs w:val="28"/>
-        </w:rPr>
-        <w:t xml:space="preserve"> de date ale Poliției Române ( Urmăriți, Registrul Național al</w:t>
+      <w:proofErr w:type="spellStart"/>
+      <w:r>
+        <w:rPr>
+          <w:sz w:val="28"/>
+          <w:szCs w:val="28"/>
+        </w:rPr>
+        <w:t>cnpsolicitant</w:t>
+      </w:r>
+      <w:proofErr w:type="spellEnd"/>
+      <w:r>
+        <w:rPr>
+          <w:sz w:val="28"/>
+          <w:szCs w:val="28"/>
+        </w:rPr>
+        <w:t xml:space="preserve"> </w:t>
+      </w:r>
+      <w:r>
+        <w:rPr>
+          <w:sz w:val="28"/>
+          <w:szCs w:val="28"/>
+        </w:rPr>
+        <w:t xml:space="preserve">am </w:t>
+      </w:r>
+      <w:proofErr w:type="spellStart"/>
+      <w:r>
+        <w:rPr>
+          <w:sz w:val="28"/>
+          <w:szCs w:val="28"/>
+        </w:rPr>
+        <w:t>procedat</w:t>
+      </w:r>
+      <w:proofErr w:type="spellEnd"/>
+      <w:r>
+        <w:rPr>
+          <w:sz w:val="28"/>
+          <w:szCs w:val="28"/>
+        </w:rPr>
+        <w:t xml:space="preserve"> la </w:t>
+      </w:r>
+      <w:proofErr w:type="spellStart"/>
+      <w:r>
+        <w:rPr>
+          <w:sz w:val="28"/>
+          <w:szCs w:val="28"/>
+        </w:rPr>
+        <w:t>interogarea</w:t>
+      </w:r>
+      <w:proofErr w:type="spellEnd"/>
+      <w:r>
+        <w:rPr>
+          <w:sz w:val="28"/>
+          <w:szCs w:val="28"/>
+        </w:rPr>
+        <w:t xml:space="preserve"> </w:t>
+      </w:r>
+      <w:proofErr w:type="spellStart"/>
+      <w:r>
+        <w:rPr>
+          <w:sz w:val="28"/>
+          <w:szCs w:val="28"/>
+        </w:rPr>
+        <w:t>bazelor</w:t>
+      </w:r>
+      <w:proofErr w:type="spellEnd"/>
+      <w:r>
+        <w:rPr>
+          <w:sz w:val="28"/>
+          <w:szCs w:val="28"/>
+        </w:rPr>
+        <w:t xml:space="preserve"> de date ale </w:t>
+      </w:r>
+      <w:proofErr w:type="spellStart"/>
+      <w:r>
+        <w:rPr>
+          <w:sz w:val="28"/>
+          <w:szCs w:val="28"/>
+        </w:rPr>
+        <w:t>Poliției</w:t>
+      </w:r>
+      <w:proofErr w:type="spellEnd"/>
+      <w:r>
+        <w:rPr>
+          <w:sz w:val="28"/>
+          <w:szCs w:val="28"/>
+        </w:rPr>
+        <w:t xml:space="preserve"> </w:t>
+      </w:r>
+      <w:proofErr w:type="spellStart"/>
+      <w:r>
+        <w:rPr>
+          <w:sz w:val="28"/>
+          <w:szCs w:val="28"/>
+        </w:rPr>
+        <w:t>Române</w:t>
+      </w:r>
+      <w:proofErr w:type="spellEnd"/>
+      <w:r>
+        <w:rPr>
+          <w:sz w:val="28"/>
+          <w:szCs w:val="28"/>
+        </w:rPr>
+        <w:t xml:space="preserve"> ( </w:t>
+      </w:r>
+      <w:proofErr w:type="spellStart"/>
+      <w:r>
+        <w:rPr>
+          <w:sz w:val="28"/>
+          <w:szCs w:val="28"/>
+        </w:rPr>
+        <w:t>Urmăriți</w:t>
+      </w:r>
+      <w:proofErr w:type="spellEnd"/>
+      <w:r>
+        <w:rPr>
+          <w:sz w:val="28"/>
+          <w:szCs w:val="28"/>
+        </w:rPr>
+        <w:t xml:space="preserve">, </w:t>
+      </w:r>
+      <w:proofErr w:type="spellStart"/>
+      <w:r>
+        <w:rPr>
+          <w:sz w:val="28"/>
+          <w:szCs w:val="28"/>
+        </w:rPr>
+        <w:t>Registrul</w:t>
+      </w:r>
+      <w:proofErr w:type="spellEnd"/>
+      <w:r>
+        <w:rPr>
+          <w:sz w:val="28"/>
+          <w:szCs w:val="28"/>
+        </w:rPr>
+        <w:t xml:space="preserve"> </w:t>
+      </w:r>
+      <w:proofErr w:type="spellStart"/>
+      <w:r>
+        <w:rPr>
+          <w:sz w:val="28"/>
+          <w:szCs w:val="28"/>
+        </w:rPr>
+        <w:t>Național</w:t>
+      </w:r>
+      <w:proofErr w:type="spellEnd"/>
+      <w:r>
+        <w:rPr>
+          <w:sz w:val="28"/>
+          <w:szCs w:val="28"/>
+        </w:rPr>
+        <w:t xml:space="preserve"> al</w:t>
       </w:r>
       <w:r>
         <w:rPr>
@@ -1144,19 +1650,149 @@
         </w:rPr>
         <w:t xml:space="preserve"> </w:t>
       </w:r>
-      <w:r>
-        <w:rPr>
-          <w:sz w:val="28"/>
-          <w:szCs w:val="28"/>
-        </w:rPr>
-        <w:t xml:space="preserve">Armelor integrat, Interdit, Interdit Plus, Poligonul ) ocazie cu care am constatat următoarele: </w:t>
-      </w:r>
-      <w:r>
-        <w:rPr>
-          <w:sz w:val="28"/>
-          <w:szCs w:val="28"/>
-        </w:rPr>
-        <w:t xml:space="preserve">susnumitulsusnumita </w:t>
+      <w:proofErr w:type="spellStart"/>
+      <w:r>
+        <w:rPr>
+          <w:sz w:val="28"/>
+          <w:szCs w:val="28"/>
+        </w:rPr>
+        <w:t>Armelor</w:t>
+      </w:r>
+      <w:proofErr w:type="spellEnd"/>
+      <w:r>
+        <w:rPr>
+          <w:sz w:val="28"/>
+          <w:szCs w:val="28"/>
+        </w:rPr>
+        <w:t xml:space="preserve"> </w:t>
+      </w:r>
+      <w:proofErr w:type="spellStart"/>
+      <w:r>
+        <w:rPr>
+          <w:sz w:val="28"/>
+          <w:szCs w:val="28"/>
+        </w:rPr>
+        <w:t>integrat</w:t>
+      </w:r>
+      <w:proofErr w:type="spellEnd"/>
+      <w:r>
+        <w:rPr>
+          <w:sz w:val="28"/>
+          <w:szCs w:val="28"/>
+        </w:rPr>
+        <w:t xml:space="preserve">, </w:t>
+      </w:r>
+      <w:proofErr w:type="spellStart"/>
+      <w:r>
+        <w:rPr>
+          <w:sz w:val="28"/>
+          <w:szCs w:val="28"/>
+        </w:rPr>
+        <w:t>Interdit</w:t>
+      </w:r>
+      <w:proofErr w:type="spellEnd"/>
+      <w:r>
+        <w:rPr>
+          <w:sz w:val="28"/>
+          <w:szCs w:val="28"/>
+        </w:rPr>
+        <w:t xml:space="preserve">, </w:t>
+      </w:r>
+      <w:proofErr w:type="spellStart"/>
+      <w:r>
+        <w:rPr>
+          <w:sz w:val="28"/>
+          <w:szCs w:val="28"/>
+        </w:rPr>
+        <w:t>Interdit</w:t>
+      </w:r>
+      <w:proofErr w:type="spellEnd"/>
+      <w:r>
+        <w:rPr>
+          <w:sz w:val="28"/>
+          <w:szCs w:val="28"/>
+        </w:rPr>
+        <w:t xml:space="preserve"> Plus, </w:t>
+      </w:r>
+      <w:proofErr w:type="spellStart"/>
+      <w:r>
+        <w:rPr>
+          <w:sz w:val="28"/>
+          <w:szCs w:val="28"/>
+        </w:rPr>
+        <w:t>Poligonul</w:t>
+      </w:r>
+      <w:proofErr w:type="spellEnd"/>
+      <w:r>
+        <w:rPr>
+          <w:sz w:val="28"/>
+          <w:szCs w:val="28"/>
+        </w:rPr>
+        <w:t xml:space="preserve"> ) </w:t>
+      </w:r>
+      <w:proofErr w:type="spellStart"/>
+      <w:r>
+        <w:rPr>
+          <w:sz w:val="28"/>
+          <w:szCs w:val="28"/>
+        </w:rPr>
+        <w:t>ocazie</w:t>
+      </w:r>
+      <w:proofErr w:type="spellEnd"/>
+      <w:r>
+        <w:rPr>
+          <w:sz w:val="28"/>
+          <w:szCs w:val="28"/>
+        </w:rPr>
+        <w:t xml:space="preserve"> cu care am </w:t>
+      </w:r>
+      <w:proofErr w:type="spellStart"/>
+      <w:r>
+        <w:rPr>
+          <w:sz w:val="28"/>
+          <w:szCs w:val="28"/>
+        </w:rPr>
+        <w:t>constatat</w:t>
+      </w:r>
+      <w:proofErr w:type="spellEnd"/>
+      <w:r>
+        <w:rPr>
+          <w:sz w:val="28"/>
+          <w:szCs w:val="28"/>
+        </w:rPr>
+        <w:t xml:space="preserve"> </w:t>
+      </w:r>
+      <w:proofErr w:type="spellStart"/>
+      <w:r>
+        <w:rPr>
+          <w:sz w:val="28"/>
+          <w:szCs w:val="28"/>
+        </w:rPr>
+        <w:t>următoarele</w:t>
+      </w:r>
+      <w:proofErr w:type="spellEnd"/>
+      <w:r>
+        <w:rPr>
+          <w:sz w:val="28"/>
+          <w:szCs w:val="28"/>
+        </w:rPr>
+        <w:t xml:space="preserve">: </w:t>
+      </w:r>
+      <w:proofErr w:type="spellStart"/>
+      <w:r>
+        <w:rPr>
+          <w:sz w:val="28"/>
+          <w:szCs w:val="28"/>
+        </w:rPr>
+        <w:t>susnumitulsusnumita</w:t>
+      </w:r>
+      <w:proofErr w:type="spellEnd"/>
+      <w:r>
+        <w:rPr>
+          <w:sz w:val="28"/>
+          <w:szCs w:val="28"/>
+        </w:rPr>
+        <w:t xml:space="preserve"> </w:t>
       </w:r>
       <w:r>
         <w:rPr>
@@ -1173,6 +1809,7 @@
         </w:rPr>
         <w:t xml:space="preserve"> </w:t>
       </w:r>
+      <w:proofErr w:type="spellStart"/>
       <w:r>
         <w:rPr>
           <w:sz w:val="28"/>
@@ -1180,6 +1817,7 @@
         </w:rPr>
         <w:t>figurează</w:t>
       </w:r>
+      <w:proofErr w:type="spellEnd"/>
       <w:r>
         <w:rPr>
           <w:sz w:val="28"/>
@@ -1212,12 +1850,21 @@
           <w:lang w:val="ro-MD"/>
         </w:rPr>
       </w:pPr>
-      <w:r>
-        <w:rPr>
-          <w:sz w:val="28"/>
-          <w:szCs w:val="28"/>
-        </w:rPr>
-        <w:t xml:space="preserve">Pentru care am </w:t>
+      <w:proofErr w:type="spellStart"/>
+      <w:r>
+        <w:rPr>
+          <w:sz w:val="28"/>
+          <w:szCs w:val="28"/>
+        </w:rPr>
+        <w:t>Pentru</w:t>
+      </w:r>
+      <w:proofErr w:type="spellEnd"/>
+      <w:r>
+        <w:rPr>
+          <w:sz w:val="28"/>
+          <w:szCs w:val="28"/>
+        </w:rPr>
+        <w:t xml:space="preserve"> care am </w:t>
       </w:r>
       <w:r>
         <w:rPr>
@@ -1481,6 +2128,7 @@
               </w:rPr>
               <w:t xml:space="preserve"> </w:t>
             </w:r>
+            <w:proofErr w:type="spellStart"/>
             <w:r>
               <w:rPr>
                 <w:b/>
@@ -1488,6 +2136,7 @@
               </w:rPr>
               <w:t>Costăchescu</w:t>
             </w:r>
+            <w:proofErr w:type="spellEnd"/>
             <w:r>
               <w:rPr>
                 <w:b/>
@@ -1560,6 +2209,7 @@
                 <w:sz w:val="16"/>
               </w:rPr>
             </w:pPr>
+            <w:proofErr w:type="spellStart"/>
             <w:r>
               <w:rPr>
                 <w:b/>
@@ -1567,6 +2217,7 @@
               </w:rPr>
               <w:t>Telefon</w:t>
             </w:r>
+            <w:proofErr w:type="spellEnd"/>
             <w:r>
               <w:rPr>
                 <w:b/>
@@ -1609,7 +2260,25 @@
                 <w:b/>
                 <w:sz w:val="12"/>
               </w:rPr>
-              <w:t>Red./Dact./S.A.E.S.P./DN./DN./2ex.</w:t>
+              <w:t>Red./</w:t>
+            </w:r>
+            <w:proofErr w:type="spellStart"/>
+            <w:r>
+              <w:rPr>
+                <w:rFonts w:ascii="Cambria"/>
+                <w:b/>
+                <w:sz w:val="12"/>
+              </w:rPr>
+              <w:t>Dact</w:t>
+            </w:r>
+            <w:proofErr w:type="spellEnd"/>
+            <w:r>
+              <w:rPr>
+                <w:rFonts w:ascii="Cambria"/>
+                <w:b/>
+                <w:sz w:val="12"/>
+              </w:rPr>
+              <w:t>./S.A.E.S.P./DN./DN./2ex.</w:t>
             </w:r>
           </w:p>
         </w:tc>
@@ -1633,13 +2302,23 @@
                 <w:sz w:val="14"/>
               </w:rPr>
             </w:pPr>
-            <w:r>
-              <w:rPr>
-                <w:rFonts w:ascii="Cambria" w:hAnsi="Cambria"/>
-                <w:b/>
-                <w:sz w:val="14"/>
-              </w:rPr>
-              <w:t>Confidenţial.</w:t>
+            <w:proofErr w:type="spellStart"/>
+            <w:r>
+              <w:rPr>
+                <w:rFonts w:ascii="Cambria" w:hAnsi="Cambria"/>
+                <w:b/>
+                <w:sz w:val="14"/>
+              </w:rPr>
+              <w:t>Confidenţial</w:t>
+            </w:r>
+            <w:proofErr w:type="spellEnd"/>
+            <w:r>
+              <w:rPr>
+                <w:rFonts w:ascii="Cambria" w:hAnsi="Cambria"/>
+                <w:b/>
+                <w:sz w:val="14"/>
+              </w:rPr>
+              <w:t>.</w:t>
             </w:r>
             <w:r>
               <w:rPr>
@@ -1684,6 +2363,7 @@
               </w:rPr>
               <w:t xml:space="preserve"> </w:t>
             </w:r>
+            <w:proofErr w:type="spellStart"/>
             <w:r>
               <w:rPr>
                 <w:rFonts w:ascii="Cambria" w:hAnsi="Cambria"/>
@@ -1692,6 +2372,7 @@
               </w:rPr>
               <w:t>caracter</w:t>
             </w:r>
+            <w:proofErr w:type="spellEnd"/>
             <w:r>
               <w:rPr>
                 <w:rFonts w:ascii="Cambria" w:hAnsi="Cambria"/>
@@ -1735,6 +2416,7 @@
               </w:rPr>
               <w:t xml:space="preserve"> </w:t>
             </w:r>
+            <w:proofErr w:type="spellStart"/>
             <w:r>
               <w:rPr>
                 <w:rFonts w:ascii="Cambria" w:hAnsi="Cambria"/>
@@ -1743,6 +2425,7 @@
               </w:rPr>
               <w:t>trebuie</w:t>
             </w:r>
+            <w:proofErr w:type="spellEnd"/>
             <w:r>
               <w:rPr>
                 <w:rFonts w:ascii="Cambria" w:hAnsi="Cambria"/>
@@ -1752,6 +2435,7 @@
               </w:rPr>
               <w:t xml:space="preserve"> </w:t>
             </w:r>
+            <w:proofErr w:type="spellStart"/>
             <w:r>
               <w:rPr>
                 <w:rFonts w:ascii="Cambria" w:hAnsi="Cambria"/>
@@ -1760,6 +2444,7 @@
               </w:rPr>
               <w:t>prelucrate</w:t>
             </w:r>
+            <w:proofErr w:type="spellEnd"/>
             <w:r>
               <w:rPr>
                 <w:rFonts w:ascii="Cambria" w:hAnsi="Cambria"/>
@@ -1769,6 +2454,7 @@
               </w:rPr>
               <w:t xml:space="preserve"> </w:t>
             </w:r>
+            <w:proofErr w:type="spellStart"/>
             <w:r>
               <w:rPr>
                 <w:rFonts w:ascii="Cambria" w:hAnsi="Cambria"/>
@@ -1777,6 +2463,7 @@
               </w:rPr>
               <w:t>în</w:t>
             </w:r>
+            <w:proofErr w:type="spellEnd"/>
             <w:r>
               <w:rPr>
                 <w:rFonts w:ascii="Cambria" w:hAnsi="Cambria"/>
@@ -1786,6 +2473,7 @@
               </w:rPr>
               <w:t xml:space="preserve"> </w:t>
             </w:r>
+            <w:proofErr w:type="spellStart"/>
             <w:r>
               <w:rPr>
                 <w:rFonts w:ascii="Cambria" w:hAnsi="Cambria"/>
@@ -1794,6 +2482,7 @@
               </w:rPr>
               <w:t>conformitate</w:t>
             </w:r>
+            <w:proofErr w:type="spellEnd"/>
             <w:r>
               <w:rPr>
                 <w:rFonts w:ascii="Cambria" w:hAnsi="Cambria"/>
@@ -1820,6 +2509,7 @@
               </w:rPr>
               <w:t xml:space="preserve"> </w:t>
             </w:r>
+            <w:proofErr w:type="spellStart"/>
             <w:r>
               <w:rPr>
                 <w:rFonts w:ascii="Cambria" w:hAnsi="Cambria"/>
@@ -1828,6 +2518,7 @@
               </w:rPr>
               <w:t>prevederile</w:t>
             </w:r>
+            <w:proofErr w:type="spellEnd"/>
             <w:r>
               <w:rPr>
                 <w:rFonts w:ascii="Cambria" w:hAnsi="Cambria"/>
@@ -1837,6 +2528,7 @@
               </w:rPr>
               <w:t xml:space="preserve"> </w:t>
             </w:r>
+            <w:proofErr w:type="spellStart"/>
             <w:r>
               <w:rPr>
                 <w:rFonts w:ascii="Cambria" w:hAnsi="Cambria"/>
@@ -1845,6 +2537,7 @@
               </w:rPr>
               <w:t>Regulamentului</w:t>
             </w:r>
+            <w:proofErr w:type="spellEnd"/>
             <w:r>
               <w:rPr>
                 <w:rFonts w:ascii="Cambria" w:hAnsi="Cambria"/>
@@ -1905,6 +2598,7 @@
               </w:rPr>
               <w:t xml:space="preserve"> </w:t>
             </w:r>
+            <w:proofErr w:type="spellStart"/>
             <w:r>
               <w:rPr>
                 <w:rFonts w:ascii="Cambria" w:hAnsi="Cambria"/>
@@ -1913,6 +2607,7 @@
               </w:rPr>
               <w:t>în</w:t>
             </w:r>
+            <w:proofErr w:type="spellEnd"/>
             <w:r>
               <w:rPr>
                 <w:rFonts w:ascii="Cambria" w:hAnsi="Cambria"/>
@@ -1922,6 +2617,7 @@
               </w:rPr>
               <w:t xml:space="preserve"> </w:t>
             </w:r>
+            <w:proofErr w:type="spellStart"/>
             <w:r>
               <w:rPr>
                 <w:rFonts w:ascii="Cambria" w:hAnsi="Cambria"/>
@@ -1930,6 +2626,7 @@
               </w:rPr>
               <w:t>scopul</w:t>
             </w:r>
+            <w:proofErr w:type="spellEnd"/>
             <w:r>
               <w:rPr>
                 <w:rFonts w:ascii="Cambria" w:hAnsi="Cambria"/>
@@ -1939,6 +2636,7 @@
               </w:rPr>
               <w:t xml:space="preserve"> </w:t>
             </w:r>
+            <w:proofErr w:type="spellStart"/>
             <w:r>
               <w:rPr>
                 <w:rFonts w:ascii="Cambria" w:hAnsi="Cambria"/>
@@ -1947,6 +2645,7 @@
               </w:rPr>
               <w:t>pentru</w:t>
             </w:r>
+            <w:proofErr w:type="spellEnd"/>
             <w:r>
               <w:rPr>
                 <w:rFonts w:ascii="Cambria" w:hAnsi="Cambria"/>
@@ -1990,6 +2689,7 @@
               </w:rPr>
               <w:t xml:space="preserve"> </w:t>
             </w:r>
+            <w:proofErr w:type="spellStart"/>
             <w:r>
               <w:rPr>
                 <w:rFonts w:ascii="Cambria" w:hAnsi="Cambria"/>
@@ -1998,6 +2698,7 @@
               </w:rPr>
               <w:t>fost</w:t>
             </w:r>
+            <w:proofErr w:type="spellEnd"/>
             <w:r>
               <w:rPr>
                 <w:rFonts w:ascii="Cambria" w:hAnsi="Cambria"/>

</xml_diff>